<commit_message>
Dynamic Programming - Uncommented Codes in Lect 27, Updated Codes in Lect 44, 51 and Updated Lect 1 Notes
</commit_message>
<xml_diff>
--- a/Dynamic Programming/Notes/Part_1 - Introduction_to_DP/Lect_1_DP_Introduction.docx
+++ b/Dynamic Programming/Notes/Part_1 - Introduction_to_DP/Lect_1_DP_Introduction.docx
@@ -338,7 +338,6 @@
           <w:lang w:eastAsia="en-IN"/>
         </w:rPr>
       </w:pPr>
-      <w:proofErr w:type="spellStart"/>
       <w:r>
         <w:rPr>
           <w:rFonts w:ascii="Arial" w:eastAsia="Times New Roman" w:hAnsi="Arial" w:cs="Arial"/>
@@ -350,7 +349,6 @@
         </w:rPr>
         <w:t>Memoization</w:t>
       </w:r>
-      <w:proofErr w:type="spellEnd"/>
       <w:r>
         <w:rPr>
           <w:rFonts w:ascii="Arial" w:eastAsia="Times New Roman" w:hAnsi="Arial" w:cs="Arial"/>
@@ -389,29 +387,7 @@
           <w:szCs w:val="24"/>
           <w:lang w:eastAsia="en-IN"/>
         </w:rPr>
-        <w:t xml:space="preserve"> (</w:t>
-      </w:r>
-      <w:proofErr w:type="spellStart"/>
-      <w:r>
-        <w:rPr>
-          <w:rFonts w:ascii="Arial" w:eastAsia="Times New Roman" w:hAnsi="Arial" w:cs="Arial"/>
-          <w:color w:val="303030"/>
-          <w:sz w:val="24"/>
-          <w:szCs w:val="24"/>
-          <w:lang w:eastAsia="en-IN"/>
-        </w:rPr>
-        <w:t>i.e</w:t>
-      </w:r>
-      <w:proofErr w:type="spellEnd"/>
-      <w:r>
-        <w:rPr>
-          <w:rFonts w:ascii="Arial" w:eastAsia="Times New Roman" w:hAnsi="Arial" w:cs="Arial"/>
-          <w:color w:val="303030"/>
-          <w:sz w:val="24"/>
-          <w:szCs w:val="24"/>
-          <w:lang w:eastAsia="en-IN"/>
-        </w:rPr>
-        <w:t xml:space="preserve"> recursive cases)</w:t>
+        <w:t xml:space="preserve"> (i.e recursive cases)</w:t>
       </w:r>
       <w:r>
         <w:rPr>
@@ -503,29 +479,7 @@
           <w:szCs w:val="24"/>
           <w:lang w:eastAsia="en-IN"/>
         </w:rPr>
-        <w:t xml:space="preserve"> (</w:t>
-      </w:r>
-      <w:proofErr w:type="spellStart"/>
-      <w:r>
-        <w:rPr>
-          <w:rFonts w:ascii="Arial" w:eastAsia="Times New Roman" w:hAnsi="Arial" w:cs="Arial"/>
-          <w:color w:val="303030"/>
-          <w:sz w:val="24"/>
-          <w:szCs w:val="24"/>
-          <w:lang w:eastAsia="en-IN"/>
-        </w:rPr>
-        <w:t>i.e</w:t>
-      </w:r>
-      <w:proofErr w:type="spellEnd"/>
-      <w:r>
-        <w:rPr>
-          <w:rFonts w:ascii="Arial" w:eastAsia="Times New Roman" w:hAnsi="Arial" w:cs="Arial"/>
-          <w:color w:val="303030"/>
-          <w:sz w:val="24"/>
-          <w:szCs w:val="24"/>
-          <w:lang w:eastAsia="en-IN"/>
-        </w:rPr>
-        <w:t xml:space="preserve"> recursive cases)</w:t>
+        <w:t xml:space="preserve"> (i.e recursive cases)</w:t>
       </w:r>
     </w:p>
     <w:p>
@@ -809,22 +763,8 @@
           <w:szCs w:val="24"/>
           <w:lang w:eastAsia="en-IN"/>
         </w:rPr>
-        <w:t>0,1,1,2,3,5,8,13,</w:t>
-      </w:r>
-      <w:proofErr w:type="gramStart"/>
-      <w:r>
-        <w:rPr>
-          <w:rFonts w:ascii="Arial" w:eastAsia="Times New Roman" w:hAnsi="Arial" w:cs="Arial"/>
-          <w:b/>
-          <w:bCs/>
-          <w:color w:val="303030"/>
-          <w:sz w:val="24"/>
-          <w:szCs w:val="24"/>
-          <w:lang w:eastAsia="en-IN"/>
-        </w:rPr>
-        <w:t>21,…</w:t>
-      </w:r>
-      <w:proofErr w:type="gramEnd"/>
+        <w:t>0,1,1,2,3,5,8,13,21,…</w:t>
+      </w:r>
     </w:p>
     <w:p>
       <w:pPr>
@@ -890,18 +830,7 @@
           <w:szCs w:val="24"/>
           <w:lang w:eastAsia="en-IN"/>
         </w:rPr>
-        <w:t xml:space="preserve">Every </w:t>
-      </w:r>
-      <w:proofErr w:type="spellStart"/>
-      <w:r>
-        <w:rPr>
-          <w:rFonts w:ascii="Arial" w:eastAsia="Times New Roman" w:hAnsi="Arial" w:cs="Arial"/>
-          <w:color w:val="303030"/>
-          <w:sz w:val="24"/>
-          <w:szCs w:val="24"/>
-          <w:lang w:eastAsia="en-IN"/>
-        </w:rPr>
-        <w:t>i</w:t>
+        <w:t>Every i</w:t>
       </w:r>
       <w:r>
         <w:rPr>
@@ -914,29 +843,16 @@
         </w:rPr>
         <w:t>th</w:t>
       </w:r>
-      <w:proofErr w:type="spellEnd"/>
-      <w:r>
-        <w:rPr>
-          <w:rFonts w:ascii="Arial" w:eastAsia="Times New Roman" w:hAnsi="Arial" w:cs="Arial"/>
-          <w:color w:val="303030"/>
-          <w:sz w:val="24"/>
-          <w:szCs w:val="24"/>
-          <w:lang w:eastAsia="en-IN"/>
-        </w:rPr>
-        <w:t> number of the series is equal to the sum of (i-</w:t>
-      </w:r>
-      <w:proofErr w:type="gramStart"/>
-      <w:r>
-        <w:rPr>
-          <w:rFonts w:ascii="Arial" w:eastAsia="Times New Roman" w:hAnsi="Arial" w:cs="Arial"/>
-          <w:color w:val="303030"/>
-          <w:sz w:val="24"/>
-          <w:szCs w:val="24"/>
-          <w:lang w:eastAsia="en-IN"/>
-        </w:rPr>
-        <w:t>1)</w:t>
-      </w:r>
-      <w:proofErr w:type="spellStart"/>
+      <w:r>
+        <w:rPr>
+          <w:rFonts w:ascii="Arial" w:eastAsia="Times New Roman" w:hAnsi="Arial" w:cs="Arial"/>
+          <w:color w:val="303030"/>
+          <w:sz w:val="24"/>
+          <w:szCs w:val="24"/>
+          <w:lang w:eastAsia="en-IN"/>
+        </w:rPr>
+        <w:t> number of the series is equal to the sum of (i-1)</w:t>
+      </w:r>
       <w:r>
         <w:rPr>
           <w:rFonts w:ascii="Arial" w:eastAsia="Times New Roman" w:hAnsi="Arial" w:cs="Arial"/>
@@ -948,8 +864,6 @@
         </w:rPr>
         <w:t>th</w:t>
       </w:r>
-      <w:proofErr w:type="spellEnd"/>
-      <w:proofErr w:type="gramEnd"/>
       <w:r>
         <w:rPr>
           <w:rFonts w:ascii="Arial" w:eastAsia="Times New Roman" w:hAnsi="Arial" w:cs="Arial"/>
@@ -960,7 +874,6 @@
         </w:rPr>
         <w:t> and (i-2)</w:t>
       </w:r>
-      <w:proofErr w:type="spellStart"/>
       <w:r>
         <w:rPr>
           <w:rFonts w:ascii="Arial" w:eastAsia="Times New Roman" w:hAnsi="Arial" w:cs="Arial"/>
@@ -972,7 +885,6 @@
         </w:rPr>
         <w:t>th</w:t>
       </w:r>
-      <w:proofErr w:type="spellEnd"/>
       <w:r>
         <w:rPr>
           <w:rFonts w:ascii="Arial" w:eastAsia="Times New Roman" w:hAnsi="Arial" w:cs="Arial"/>
@@ -1055,33 +967,7 @@
           <w:szCs w:val="24"/>
           <w:lang w:eastAsia="en-IN"/>
         </w:rPr>
-        <w:t>Pre-</w:t>
-      </w:r>
-      <w:proofErr w:type="spellStart"/>
-      <w:r>
-        <w:rPr>
-          <w:rFonts w:ascii="Arial" w:eastAsia="Times New Roman" w:hAnsi="Arial" w:cs="Arial"/>
-          <w:b/>
-          <w:bCs/>
-          <w:color w:val="303030"/>
-          <w:sz w:val="24"/>
-          <w:szCs w:val="24"/>
-          <w:lang w:eastAsia="en-IN"/>
-        </w:rPr>
-        <w:t>req</w:t>
-      </w:r>
-      <w:proofErr w:type="spellEnd"/>
-      <w:r>
-        <w:rPr>
-          <w:rFonts w:ascii="Arial" w:eastAsia="Times New Roman" w:hAnsi="Arial" w:cs="Arial"/>
-          <w:b/>
-          <w:bCs/>
-          <w:color w:val="303030"/>
-          <w:sz w:val="24"/>
-          <w:szCs w:val="24"/>
-          <w:lang w:eastAsia="en-IN"/>
-        </w:rPr>
-        <w:t>: Recursion</w:t>
+        <w:t>Pre-req: Recursion</w:t>
       </w:r>
     </w:p>
     <w:p>
@@ -1099,7 +985,6 @@
           <w:lang w:eastAsia="en-IN"/>
         </w:rPr>
       </w:pPr>
-      <w:proofErr w:type="gramStart"/>
       <w:r>
         <w:rPr>
           <w:rFonts w:ascii="Arial" w:eastAsia="Times New Roman" w:hAnsi="Arial" w:cs="Arial"/>
@@ -1112,7 +997,6 @@
         </w:rPr>
         <w:t>Solution :</w:t>
       </w:r>
-      <w:proofErr w:type="gramEnd"/>
     </w:p>
     <w:p>
       <w:pPr>
@@ -1488,31 +1372,7 @@
           <w:bdr w:val="none" w:sz="0" w:space="0" w:color="auto" w:frame="1"/>
           <w:lang w:eastAsia="en-IN"/>
         </w:rPr>
-        <w:t>&lt;bits/</w:t>
-      </w:r>
-      <w:proofErr w:type="spellStart"/>
-      <w:r>
-        <w:rPr>
-          <w:rFonts w:ascii="Consolas" w:eastAsia="Times New Roman" w:hAnsi="Consolas" w:cs="Courier New"/>
-          <w:color w:val="98C379"/>
-          <w:sz w:val="20"/>
-          <w:szCs w:val="20"/>
-          <w:bdr w:val="none" w:sz="0" w:space="0" w:color="auto" w:frame="1"/>
-          <w:lang w:eastAsia="en-IN"/>
-        </w:rPr>
-        <w:t>stdc</w:t>
-      </w:r>
-      <w:proofErr w:type="spellEnd"/>
-      <w:r>
-        <w:rPr>
-          <w:rFonts w:ascii="Consolas" w:eastAsia="Times New Roman" w:hAnsi="Consolas" w:cs="Courier New"/>
-          <w:color w:val="98C379"/>
-          <w:sz w:val="20"/>
-          <w:szCs w:val="20"/>
-          <w:bdr w:val="none" w:sz="0" w:space="0" w:color="auto" w:frame="1"/>
-          <w:lang w:eastAsia="en-IN"/>
-        </w:rPr>
-        <w:t>++.h&gt;</w:t>
+        <w:t>&lt;bits/stdc++.h&gt;</w:t>
       </w:r>
     </w:p>
     <w:p>
@@ -1676,7 +1536,6 @@
         </w:rPr>
         <w:t xml:space="preserve"> </w:t>
       </w:r>
-      <w:proofErr w:type="gramStart"/>
       <w:r>
         <w:rPr>
           <w:rFonts w:ascii="Consolas" w:eastAsia="Times New Roman" w:hAnsi="Consolas" w:cs="Courier New"/>
@@ -1699,7 +1558,6 @@
         </w:rPr>
         <w:t>(</w:t>
       </w:r>
-      <w:proofErr w:type="gramEnd"/>
       <w:r>
         <w:rPr>
           <w:rFonts w:ascii="Consolas" w:eastAsia="Times New Roman" w:hAnsi="Consolas" w:cs="Courier New"/>
@@ -2200,7 +2058,6 @@
         </w:rPr>
         <w:t xml:space="preserve"> </w:t>
       </w:r>
-      <w:proofErr w:type="gramStart"/>
       <w:r>
         <w:rPr>
           <w:rFonts w:ascii="Consolas" w:eastAsia="Times New Roman" w:hAnsi="Consolas" w:cs="Courier New"/>
@@ -2221,19 +2078,7 @@
           <w:bdr w:val="none" w:sz="0" w:space="0" w:color="auto" w:frame="1"/>
           <w:lang w:eastAsia="en-IN"/>
         </w:rPr>
-        <w:t>(</w:t>
-      </w:r>
-      <w:proofErr w:type="gramEnd"/>
-      <w:r>
-        <w:rPr>
-          <w:rFonts w:ascii="Consolas" w:eastAsia="Times New Roman" w:hAnsi="Consolas" w:cs="Courier New"/>
-          <w:color w:val="ABB2BF"/>
-          <w:sz w:val="20"/>
-          <w:szCs w:val="20"/>
-          <w:bdr w:val="none" w:sz="0" w:space="0" w:color="auto" w:frame="1"/>
-          <w:lang w:eastAsia="en-IN"/>
-        </w:rPr>
-        <w:t>) {</w:t>
+        <w:t>() {</w:t>
       </w:r>
     </w:p>
     <w:p>
@@ -2406,21 +2251,8 @@
           <w:bdr w:val="none" w:sz="0" w:space="0" w:color="auto" w:frame="1"/>
           <w:lang w:eastAsia="en-IN"/>
         </w:rPr>
-        <w:t xml:space="preserve">  </w:t>
-      </w:r>
-      <w:proofErr w:type="spellStart"/>
-      <w:r>
-        <w:rPr>
-          <w:rFonts w:ascii="Consolas" w:eastAsia="Times New Roman" w:hAnsi="Consolas" w:cs="Courier New"/>
-          <w:color w:val="ABB2BF"/>
-          <w:sz w:val="20"/>
-          <w:szCs w:val="20"/>
-          <w:bdr w:val="none" w:sz="0" w:space="0" w:color="auto" w:frame="1"/>
-          <w:lang w:eastAsia="en-IN"/>
-        </w:rPr>
-        <w:t>cout</w:t>
-      </w:r>
-      <w:proofErr w:type="spellEnd"/>
+        <w:t xml:space="preserve">  cout</w:t>
+      </w:r>
       <w:r>
         <w:rPr>
           <w:rFonts w:ascii="Consolas" w:eastAsia="Times New Roman" w:hAnsi="Consolas" w:cs="Courier New"/>
@@ -2714,29 +2546,7 @@
           <w:szCs w:val="24"/>
           <w:lang w:eastAsia="en-IN"/>
         </w:rPr>
-        <w:t xml:space="preserve">As we are calling 2 recursive calls </w:t>
-      </w:r>
-      <w:proofErr w:type="spellStart"/>
-      <w:r>
-        <w:rPr>
-          <w:rFonts w:ascii="Arial" w:eastAsia="Times New Roman" w:hAnsi="Arial" w:cs="Arial"/>
-          <w:color w:val="303030"/>
-          <w:sz w:val="24"/>
-          <w:szCs w:val="24"/>
-          <w:lang w:eastAsia="en-IN"/>
-        </w:rPr>
-        <w:t>everytime</w:t>
-      </w:r>
-      <w:proofErr w:type="spellEnd"/>
-      <w:r>
-        <w:rPr>
-          <w:rFonts w:ascii="Arial" w:eastAsia="Times New Roman" w:hAnsi="Arial" w:cs="Arial"/>
-          <w:color w:val="303030"/>
-          <w:sz w:val="24"/>
-          <w:szCs w:val="24"/>
-          <w:lang w:eastAsia="en-IN"/>
-        </w:rPr>
-        <w:t xml:space="preserve"> for calculating the value of f(n).</w:t>
+        <w:t>As we are calling 2 recursive calls everytime for calculating the value of f(n).</w:t>
       </w:r>
     </w:p>
     <w:p>
@@ -2799,49 +2609,15 @@
         </w:rPr>
         <w:t xml:space="preserve">Reason: </w:t>
       </w:r>
-      <w:proofErr w:type="spellStart"/>
-      <w:r>
-        <w:rPr>
-          <w:rFonts w:ascii="Arial" w:eastAsia="Times New Roman" w:hAnsi="Arial" w:cs="Arial"/>
-          <w:color w:val="303030"/>
-          <w:sz w:val="24"/>
-          <w:szCs w:val="24"/>
-          <w:lang w:eastAsia="en-IN"/>
-        </w:rPr>
-        <w:t>Auxilliary</w:t>
-      </w:r>
-      <w:proofErr w:type="spellEnd"/>
-      <w:r>
-        <w:rPr>
-          <w:rFonts w:ascii="Arial" w:eastAsia="Times New Roman" w:hAnsi="Arial" w:cs="Arial"/>
-          <w:color w:val="303030"/>
-          <w:sz w:val="24"/>
-          <w:szCs w:val="24"/>
-          <w:lang w:eastAsia="en-IN"/>
-        </w:rPr>
-        <w:t xml:space="preserve"> space taken by recursion tree (</w:t>
-      </w:r>
-      <w:proofErr w:type="spellStart"/>
-      <w:r>
-        <w:rPr>
-          <w:rFonts w:ascii="Arial" w:eastAsia="Times New Roman" w:hAnsi="Arial" w:cs="Arial"/>
-          <w:color w:val="303030"/>
-          <w:sz w:val="24"/>
-          <w:szCs w:val="24"/>
-          <w:lang w:eastAsia="en-IN"/>
-        </w:rPr>
-        <w:t>i.e</w:t>
-      </w:r>
-      <w:proofErr w:type="spellEnd"/>
-      <w:r>
-        <w:rPr>
-          <w:rFonts w:ascii="Arial" w:eastAsia="Times New Roman" w:hAnsi="Arial" w:cs="Arial"/>
-          <w:color w:val="303030"/>
-          <w:sz w:val="24"/>
-          <w:szCs w:val="24"/>
-          <w:lang w:eastAsia="en-IN"/>
-        </w:rPr>
-        <w:t xml:space="preserve"> height of recursion tree)</w:t>
+      <w:r>
+        <w:rPr>
+          <w:rFonts w:ascii="Arial" w:eastAsia="Times New Roman" w:hAnsi="Arial" w:cs="Arial"/>
+          <w:color w:val="303030"/>
+          <w:sz w:val="24"/>
+          <w:szCs w:val="24"/>
+          <w:lang w:eastAsia="en-IN"/>
+        </w:rPr>
+        <w:t>Auxilliary space taken by recursion tree (i.e height of recursion tree)</w:t>
       </w:r>
     </w:p>
     <w:p>
@@ -3137,31 +2913,7 @@
           <w:highlight w:val="cyan"/>
           <w:lang w:eastAsia="en-IN"/>
         </w:rPr>
-        <w:t xml:space="preserve">We want to compute </w:t>
-      </w:r>
-      <w:proofErr w:type="gramStart"/>
-      <w:r>
-        <w:rPr>
-          <w:rFonts w:ascii="Arial" w:eastAsia="Times New Roman" w:hAnsi="Arial" w:cs="Arial"/>
-          <w:color w:val="303030"/>
-          <w:sz w:val="24"/>
-          <w:szCs w:val="24"/>
-          <w:highlight w:val="cyan"/>
-          <w:lang w:eastAsia="en-IN"/>
-        </w:rPr>
-        <w:t>f(</w:t>
-      </w:r>
-      <w:proofErr w:type="gramEnd"/>
-      <w:r>
-        <w:rPr>
-          <w:rFonts w:ascii="Arial" w:eastAsia="Times New Roman" w:hAnsi="Arial" w:cs="Arial"/>
-          <w:color w:val="303030"/>
-          <w:sz w:val="24"/>
-          <w:szCs w:val="24"/>
-          <w:highlight w:val="cyan"/>
-          <w:lang w:eastAsia="en-IN"/>
-        </w:rPr>
-        <w:t>2) as the second call from f(4), but in the recursive tree we had already computed f(2) once in the first recursive call</w:t>
+        <w:t>We want to compute f(2) as the second call from f(4), but in the recursive tree we had already computed f(2) once in the first recursive call</w:t>
       </w:r>
       <w:r>
         <w:rPr>
@@ -3259,29 +3011,7 @@
           <w:szCs w:val="24"/>
           <w:lang w:eastAsia="en-IN"/>
         </w:rPr>
-        <w:t xml:space="preserve">Similar is the case with </w:t>
-      </w:r>
-      <w:proofErr w:type="gramStart"/>
-      <w:r>
-        <w:rPr>
-          <w:rFonts w:ascii="Arial" w:eastAsia="Times New Roman" w:hAnsi="Arial" w:cs="Arial"/>
-          <w:color w:val="303030"/>
-          <w:sz w:val="24"/>
-          <w:szCs w:val="24"/>
-          <w:lang w:eastAsia="en-IN"/>
-        </w:rPr>
-        <w:t>f(</w:t>
-      </w:r>
-      <w:proofErr w:type="gramEnd"/>
-      <w:r>
-        <w:rPr>
-          <w:rFonts w:ascii="Arial" w:eastAsia="Times New Roman" w:hAnsi="Arial" w:cs="Arial"/>
-          <w:color w:val="303030"/>
-          <w:sz w:val="24"/>
-          <w:szCs w:val="24"/>
-          <w:lang w:eastAsia="en-IN"/>
-        </w:rPr>
-        <w:t>3)</w:t>
+        <w:t>Similar is the case with f(3)</w:t>
       </w:r>
       <w:r>
         <w:rPr>
@@ -3379,7 +3109,6 @@
         </w:rPr>
         <w:t>This technique is called </w:t>
       </w:r>
-      <w:proofErr w:type="spellStart"/>
       <w:r>
         <w:rPr>
           <w:rFonts w:ascii="Arial" w:eastAsia="Times New Roman" w:hAnsi="Arial" w:cs="Arial"/>
@@ -3393,7 +3122,6 @@
         </w:rPr>
         <w:t>Memoization</w:t>
       </w:r>
-      <w:proofErr w:type="spellEnd"/>
       <w:r>
         <w:rPr>
           <w:rFonts w:ascii="Arial" w:eastAsia="Times New Roman" w:hAnsi="Arial" w:cs="Arial"/>
@@ -3498,46 +3226,8 @@
           <w:lang w:eastAsia="en-IN"/>
         </w:rPr>
         <w:lastRenderedPageBreak/>
-        <w:t xml:space="preserve">Part – </w:t>
-      </w:r>
-      <w:r>
-        <w:rPr>
-          <w:rFonts w:ascii="Arial" w:eastAsia="Times New Roman" w:hAnsi="Arial" w:cs="Arial"/>
-          <w:b/>
-          <w:bCs/>
-          <w:sz w:val="40"/>
-          <w:szCs w:val="40"/>
-          <w:highlight w:val="yellow"/>
-          <w:lang w:eastAsia="en-IN"/>
-        </w:rPr>
-        <w:t>2</w:t>
-      </w:r>
-      <w:r>
-        <w:rPr>
-          <w:rFonts w:ascii="Arial" w:eastAsia="Times New Roman" w:hAnsi="Arial" w:cs="Arial"/>
-          <w:b/>
-          <w:bCs/>
-          <w:sz w:val="40"/>
-          <w:szCs w:val="40"/>
-          <w:highlight w:val="yellow"/>
-          <w:lang w:eastAsia="en-IN"/>
-        </w:rPr>
-        <w:t xml:space="preserve">: </w:t>
-      </w:r>
-      <w:proofErr w:type="spellStart"/>
-      <w:r>
-        <w:rPr>
-          <w:rFonts w:ascii="Arial" w:eastAsia="Times New Roman" w:hAnsi="Arial" w:cs="Arial"/>
-          <w:b/>
-          <w:bCs/>
-          <w:sz w:val="40"/>
-          <w:szCs w:val="40"/>
-          <w:highlight w:val="yellow"/>
-          <w:lang w:eastAsia="en-IN"/>
-        </w:rPr>
-        <w:t>Memoizaton</w:t>
-      </w:r>
-      <w:proofErr w:type="spellEnd"/>
+        <w:t>Part – 2: Memoizaton</w:t>
+      </w:r>
     </w:p>
     <w:p>
       <w:pPr>
@@ -3562,35 +3252,7 @@
           <w:highlight w:val="yellow"/>
           <w:lang w:eastAsia="en-IN"/>
         </w:rPr>
-        <w:t xml:space="preserve">Steps to </w:t>
-      </w:r>
-      <w:proofErr w:type="spellStart"/>
-      <w:r>
-        <w:rPr>
-          <w:rFonts w:ascii="Arial" w:eastAsia="Times New Roman" w:hAnsi="Arial" w:cs="Arial"/>
-          <w:b/>
-          <w:bCs/>
-          <w:color w:val="FF0000"/>
-          <w:sz w:val="28"/>
-          <w:szCs w:val="28"/>
-          <w:highlight w:val="yellow"/>
-          <w:lang w:eastAsia="en-IN"/>
-        </w:rPr>
-        <w:t>memoize</w:t>
-      </w:r>
-      <w:proofErr w:type="spellEnd"/>
-      <w:r>
-        <w:rPr>
-          <w:rFonts w:ascii="Arial" w:eastAsia="Times New Roman" w:hAnsi="Arial" w:cs="Arial"/>
-          <w:b/>
-          <w:bCs/>
-          <w:color w:val="FF0000"/>
-          <w:sz w:val="28"/>
-          <w:szCs w:val="28"/>
-          <w:highlight w:val="yellow"/>
-          <w:lang w:eastAsia="en-IN"/>
-        </w:rPr>
-        <w:t xml:space="preserve"> a recursive solution:</w:t>
+        <w:t>Steps to memoize a recursive solution:</w:t>
       </w:r>
     </w:p>
     <w:p>
@@ -3613,29 +3275,7 @@
           <w:szCs w:val="24"/>
           <w:lang w:eastAsia="en-IN"/>
         </w:rPr>
-        <w:t xml:space="preserve">Any recursive solution to a problem can be </w:t>
-      </w:r>
-      <w:proofErr w:type="spellStart"/>
-      <w:r>
-        <w:rPr>
-          <w:rFonts w:ascii="Arial" w:eastAsia="Times New Roman" w:hAnsi="Arial" w:cs="Arial"/>
-          <w:color w:val="303030"/>
-          <w:sz w:val="24"/>
-          <w:szCs w:val="24"/>
-          <w:lang w:eastAsia="en-IN"/>
-        </w:rPr>
-        <w:t>memoized</w:t>
-      </w:r>
-      <w:proofErr w:type="spellEnd"/>
-      <w:r>
-        <w:rPr>
-          <w:rFonts w:ascii="Arial" w:eastAsia="Times New Roman" w:hAnsi="Arial" w:cs="Arial"/>
-          <w:color w:val="303030"/>
-          <w:sz w:val="24"/>
-          <w:szCs w:val="24"/>
-          <w:lang w:eastAsia="en-IN"/>
-        </w:rPr>
-        <w:t xml:space="preserve"> using these three steps:</w:t>
+        <w:t>Any recursive solution to a problem can be memoized using these three steps:</w:t>
       </w:r>
     </w:p>
     <w:p>
@@ -3662,29 +3302,7 @@
           <w:szCs w:val="24"/>
           <w:lang w:eastAsia="en-IN"/>
         </w:rPr>
-        <w:t xml:space="preserve">Create a </w:t>
-      </w:r>
-      <w:proofErr w:type="spellStart"/>
-      <w:r>
-        <w:rPr>
-          <w:rFonts w:ascii="Arial" w:eastAsia="Times New Roman" w:hAnsi="Arial" w:cs="Arial"/>
-          <w:color w:val="FF0000"/>
-          <w:sz w:val="24"/>
-          <w:szCs w:val="24"/>
-          <w:lang w:eastAsia="en-IN"/>
-        </w:rPr>
-        <w:t>dp</w:t>
-      </w:r>
-      <w:proofErr w:type="spellEnd"/>
-      <w:r>
-        <w:rPr>
-          <w:rFonts w:ascii="Arial" w:eastAsia="Times New Roman" w:hAnsi="Arial" w:cs="Arial"/>
-          <w:color w:val="FF0000"/>
-          <w:sz w:val="24"/>
-          <w:szCs w:val="24"/>
-          <w:lang w:eastAsia="en-IN"/>
-        </w:rPr>
-        <w:t>[n+1] array initialized to -1.</w:t>
+        <w:t>Create a dp[n+1] array initialized to -1.</w:t>
       </w:r>
     </w:p>
     <w:p>
@@ -3711,9 +3329,8 @@
           <w:szCs w:val="24"/>
           <w:lang w:eastAsia="en-IN"/>
         </w:rPr>
-        <w:t xml:space="preserve">Whenever we want to find the answer of a particular value (say n), we first check whether the answer is already calculated using the </w:t>
-      </w:r>
-      <w:proofErr w:type="spellStart"/>
+        <w:t>Whenever we want to find the answer of a particular value (say n), we first check whether the answer is already calculated using the dp array</w:t>
+      </w:r>
       <w:r>
         <w:rPr>
           <w:rFonts w:ascii="Arial" w:eastAsia="Times New Roman" w:hAnsi="Arial" w:cs="Arial"/>
@@ -3722,9 +3339,8 @@
           <w:szCs w:val="24"/>
           <w:lang w:eastAsia="en-IN"/>
         </w:rPr>
-        <w:t>dp</w:t>
-      </w:r>
-      <w:proofErr w:type="spellEnd"/>
+        <w:t xml:space="preserve"> </w:t>
+      </w:r>
       <w:r>
         <w:rPr>
           <w:rFonts w:ascii="Arial" w:eastAsia="Times New Roman" w:hAnsi="Arial" w:cs="Arial"/>
@@ -3733,115 +3349,7 @@
           <w:szCs w:val="24"/>
           <w:lang w:eastAsia="en-IN"/>
         </w:rPr>
-        <w:t xml:space="preserve"> array</w:t>
-      </w:r>
-      <w:r>
-        <w:rPr>
-          <w:rFonts w:ascii="Arial" w:eastAsia="Times New Roman" w:hAnsi="Arial" w:cs="Arial"/>
-          <w:color w:val="FF0000"/>
-          <w:sz w:val="24"/>
-          <w:szCs w:val="24"/>
-          <w:lang w:eastAsia="en-IN"/>
-        </w:rPr>
-        <w:t xml:space="preserve"> </w:t>
-      </w:r>
-      <w:r>
-        <w:rPr>
-          <w:rFonts w:ascii="Arial" w:eastAsia="Times New Roman" w:hAnsi="Arial" w:cs="Arial"/>
-          <w:color w:val="FF0000"/>
-          <w:sz w:val="24"/>
-          <w:szCs w:val="24"/>
-          <w:lang w:eastAsia="en-IN"/>
-        </w:rPr>
-        <w:t>(</w:t>
-      </w:r>
-      <w:proofErr w:type="spellStart"/>
-      <w:r>
-        <w:rPr>
-          <w:rFonts w:ascii="Arial" w:eastAsia="Times New Roman" w:hAnsi="Arial" w:cs="Arial"/>
-          <w:color w:val="FF0000"/>
-          <w:sz w:val="24"/>
-          <w:szCs w:val="24"/>
-          <w:lang w:eastAsia="en-IN"/>
-        </w:rPr>
-        <w:t>i.e</w:t>
-      </w:r>
-      <w:proofErr w:type="spellEnd"/>
-      <w:r>
-        <w:rPr>
-          <w:rFonts w:ascii="Arial" w:eastAsia="Times New Roman" w:hAnsi="Arial" w:cs="Arial"/>
-          <w:color w:val="FF0000"/>
-          <w:sz w:val="24"/>
-          <w:szCs w:val="24"/>
-          <w:lang w:eastAsia="en-IN"/>
-        </w:rPr>
-        <w:t xml:space="preserve"> </w:t>
-      </w:r>
-      <w:proofErr w:type="spellStart"/>
-      <w:r>
-        <w:rPr>
-          <w:rFonts w:ascii="Arial" w:eastAsia="Times New Roman" w:hAnsi="Arial" w:cs="Arial"/>
-          <w:color w:val="FF0000"/>
-          <w:sz w:val="24"/>
-          <w:szCs w:val="24"/>
-          <w:lang w:eastAsia="en-IN"/>
-        </w:rPr>
-        <w:t>dp</w:t>
-      </w:r>
-      <w:proofErr w:type="spellEnd"/>
-      <w:r>
-        <w:rPr>
-          <w:rFonts w:ascii="Arial" w:eastAsia="Times New Roman" w:hAnsi="Arial" w:cs="Arial"/>
-          <w:color w:val="FF0000"/>
-          <w:sz w:val="24"/>
-          <w:szCs w:val="24"/>
-          <w:lang w:eastAsia="en-IN"/>
-        </w:rPr>
-        <w:t>[n</w:t>
-      </w:r>
-      <w:proofErr w:type="gramStart"/>
-      <w:r>
-        <w:rPr>
-          <w:rFonts w:ascii="Arial" w:eastAsia="Times New Roman" w:hAnsi="Arial" w:cs="Arial"/>
-          <w:color w:val="FF0000"/>
-          <w:sz w:val="24"/>
-          <w:szCs w:val="24"/>
-          <w:lang w:eastAsia="en-IN"/>
-        </w:rPr>
-        <w:t>]!=</w:t>
-      </w:r>
-      <w:proofErr w:type="gramEnd"/>
-      <w:r>
-        <w:rPr>
-          <w:rFonts w:ascii="Arial" w:eastAsia="Times New Roman" w:hAnsi="Arial" w:cs="Arial"/>
-          <w:color w:val="FF0000"/>
-          <w:sz w:val="24"/>
-          <w:szCs w:val="24"/>
-          <w:lang w:eastAsia="en-IN"/>
-        </w:rPr>
-        <w:t xml:space="preserve"> -1). If yes, simply return the value from the </w:t>
-      </w:r>
-      <w:proofErr w:type="spellStart"/>
-      <w:r>
-        <w:rPr>
-          <w:rFonts w:ascii="Arial" w:eastAsia="Times New Roman" w:hAnsi="Arial" w:cs="Arial"/>
-          <w:color w:val="FF0000"/>
-          <w:sz w:val="24"/>
-          <w:szCs w:val="24"/>
-          <w:lang w:eastAsia="en-IN"/>
-        </w:rPr>
-        <w:t>dp</w:t>
-      </w:r>
-      <w:proofErr w:type="spellEnd"/>
-      <w:r>
-        <w:rPr>
-          <w:rFonts w:ascii="Arial" w:eastAsia="Times New Roman" w:hAnsi="Arial" w:cs="Arial"/>
-          <w:color w:val="FF0000"/>
-          <w:sz w:val="24"/>
-          <w:szCs w:val="24"/>
-          <w:lang w:eastAsia="en-IN"/>
-        </w:rPr>
-        <w:t xml:space="preserve"> array.</w:t>
+        <w:t>(i.e dp[n]!= -1). If yes, simply return the value from the dp array.</w:t>
       </w:r>
     </w:p>
     <w:p>
@@ -3868,29 +3376,7 @@
           <w:szCs w:val="24"/>
           <w:lang w:eastAsia="en-IN"/>
         </w:rPr>
-        <w:t xml:space="preserve">If not, then we are finding the answer for the given value for the first time, we will use the recursive relation as usual but before returning from the function, we will set </w:t>
-      </w:r>
-      <w:proofErr w:type="spellStart"/>
-      <w:r>
-        <w:rPr>
-          <w:rFonts w:ascii="Arial" w:eastAsia="Times New Roman" w:hAnsi="Arial" w:cs="Arial"/>
-          <w:color w:val="FF0000"/>
-          <w:sz w:val="24"/>
-          <w:szCs w:val="24"/>
-          <w:lang w:eastAsia="en-IN"/>
-        </w:rPr>
-        <w:t>dp</w:t>
-      </w:r>
-      <w:proofErr w:type="spellEnd"/>
-      <w:r>
-        <w:rPr>
-          <w:rFonts w:ascii="Arial" w:eastAsia="Times New Roman" w:hAnsi="Arial" w:cs="Arial"/>
-          <w:color w:val="FF0000"/>
-          <w:sz w:val="24"/>
-          <w:szCs w:val="24"/>
-          <w:lang w:eastAsia="en-IN"/>
-        </w:rPr>
-        <w:t>[n] to the solution we get.</w:t>
+        <w:t>If not, then we are finding the answer for the given value for the first time, we will use the recursive relation as usual but before returning from the function, we will set dp[n] to the solution we get.</w:t>
       </w:r>
     </w:p>
     <w:p>
@@ -3953,41 +3439,7 @@
           <w:szCs w:val="24"/>
           <w:lang w:eastAsia="en-IN"/>
         </w:rPr>
-        <w:t xml:space="preserve">Declare a </w:t>
-      </w:r>
-      <w:proofErr w:type="spellStart"/>
-      <w:proofErr w:type="gramStart"/>
-      <w:r>
-        <w:rPr>
-          <w:rFonts w:ascii="Arial" w:eastAsia="Times New Roman" w:hAnsi="Arial" w:cs="Arial"/>
-          <w:color w:val="303030"/>
-          <w:sz w:val="24"/>
-          <w:szCs w:val="24"/>
-          <w:lang w:eastAsia="en-IN"/>
-        </w:rPr>
-        <w:t>dp</w:t>
-      </w:r>
-      <w:proofErr w:type="spellEnd"/>
-      <w:r>
-        <w:rPr>
-          <w:rFonts w:ascii="Arial" w:eastAsia="Times New Roman" w:hAnsi="Arial" w:cs="Arial"/>
-          <w:color w:val="303030"/>
-          <w:sz w:val="24"/>
-          <w:szCs w:val="24"/>
-          <w:lang w:eastAsia="en-IN"/>
-        </w:rPr>
-        <w:t>[</w:t>
-      </w:r>
-      <w:proofErr w:type="gramEnd"/>
-      <w:r>
-        <w:rPr>
-          <w:rFonts w:ascii="Arial" w:eastAsia="Times New Roman" w:hAnsi="Arial" w:cs="Arial"/>
-          <w:color w:val="303030"/>
-          <w:sz w:val="24"/>
-          <w:szCs w:val="24"/>
-          <w:lang w:eastAsia="en-IN"/>
-        </w:rPr>
-        <w:t>] array of size n+1 and initialize it to -1.</w:t>
+        <w:t>Declare a dp[] array of size n+1 and initialize it to -1.</w:t>
       </w:r>
     </w:p>
     <w:p>
@@ -4081,41 +3533,7 @@
           <w:szCs w:val="24"/>
           <w:lang w:eastAsia="en-IN"/>
         </w:rPr>
-        <w:t xml:space="preserve">Now, following the recursive code we see that at n=5, the value of </w:t>
-      </w:r>
-      <w:proofErr w:type="spellStart"/>
-      <w:proofErr w:type="gramStart"/>
-      <w:r>
-        <w:rPr>
-          <w:rFonts w:ascii="Arial" w:eastAsia="Times New Roman" w:hAnsi="Arial" w:cs="Arial"/>
-          <w:color w:val="303030"/>
-          <w:sz w:val="24"/>
-          <w:szCs w:val="24"/>
-          <w:lang w:eastAsia="en-IN"/>
-        </w:rPr>
-        <w:t>dp</w:t>
-      </w:r>
-      <w:proofErr w:type="spellEnd"/>
-      <w:r>
-        <w:rPr>
-          <w:rFonts w:ascii="Arial" w:eastAsia="Times New Roman" w:hAnsi="Arial" w:cs="Arial"/>
-          <w:color w:val="303030"/>
-          <w:sz w:val="24"/>
-          <w:szCs w:val="24"/>
-          <w:lang w:eastAsia="en-IN"/>
-        </w:rPr>
-        <w:t>[</w:t>
-      </w:r>
-      <w:proofErr w:type="gramEnd"/>
-      <w:r>
-        <w:rPr>
-          <w:rFonts w:ascii="Arial" w:eastAsia="Times New Roman" w:hAnsi="Arial" w:cs="Arial"/>
-          <w:color w:val="303030"/>
-          <w:sz w:val="24"/>
-          <w:szCs w:val="24"/>
-          <w:lang w:eastAsia="en-IN"/>
-        </w:rPr>
-        <w:t xml:space="preserve">5] is equal to -1 therefore we need to compute its value and go to the inner recursive calls. </w:t>
+        <w:t xml:space="preserve">Now, following the recursive code we see that at n=5, the value of dp[5] is equal to -1 therefore we need to compute its value and go to the inner recursive calls. </w:t>
       </w:r>
     </w:p>
     <w:p>
@@ -4161,29 +3579,7 @@
           <w:szCs w:val="24"/>
           <w:lang w:eastAsia="en-IN"/>
         </w:rPr>
-        <w:t xml:space="preserve">As we traverse back after solving n=2, we update its </w:t>
-      </w:r>
-      <w:proofErr w:type="spellStart"/>
-      <w:r>
-        <w:rPr>
-          <w:rFonts w:ascii="Arial" w:eastAsia="Times New Roman" w:hAnsi="Arial" w:cs="Arial"/>
-          <w:color w:val="303030"/>
-          <w:sz w:val="24"/>
-          <w:szCs w:val="24"/>
-          <w:lang w:eastAsia="en-IN"/>
-        </w:rPr>
-        <w:t>dp</w:t>
-      </w:r>
-      <w:proofErr w:type="spellEnd"/>
-      <w:r>
-        <w:rPr>
-          <w:rFonts w:ascii="Arial" w:eastAsia="Times New Roman" w:hAnsi="Arial" w:cs="Arial"/>
-          <w:color w:val="303030"/>
-          <w:sz w:val="24"/>
-          <w:szCs w:val="24"/>
-          <w:lang w:eastAsia="en-IN"/>
-        </w:rPr>
-        <w:t xml:space="preserve"> array value to 1 (the answer we got). </w:t>
+        <w:t xml:space="preserve">As we traverse back after solving n=2, we update its dp array value to 1 (the answer we got). </w:t>
       </w:r>
     </w:p>
     <w:p>
@@ -4206,51 +3602,7 @@
           <w:szCs w:val="24"/>
           <w:lang w:eastAsia="en-IN"/>
         </w:rPr>
-        <w:t xml:space="preserve">Similarly, for the second recursive call for n=3, we again hit a base condition and we get an answer </w:t>
-      </w:r>
-      <w:proofErr w:type="spellStart"/>
-      <w:r>
-        <w:rPr>
-          <w:rFonts w:ascii="Arial" w:eastAsia="Times New Roman" w:hAnsi="Arial" w:cs="Arial"/>
-          <w:color w:val="303030"/>
-          <w:sz w:val="24"/>
-          <w:szCs w:val="24"/>
-          <w:lang w:eastAsia="en-IN"/>
-        </w:rPr>
-        <w:t>of f</w:t>
-      </w:r>
-      <w:proofErr w:type="spellEnd"/>
-      <w:r>
-        <w:rPr>
-          <w:rFonts w:ascii="Arial" w:eastAsia="Times New Roman" w:hAnsi="Arial" w:cs="Arial"/>
-          <w:color w:val="303030"/>
-          <w:sz w:val="24"/>
-          <w:szCs w:val="24"/>
-          <w:lang w:eastAsia="en-IN"/>
-        </w:rPr>
-        <w:t xml:space="preserve">(n=3) as 2, we again update the </w:t>
-      </w:r>
-      <w:proofErr w:type="spellStart"/>
-      <w:r>
-        <w:rPr>
-          <w:rFonts w:ascii="Arial" w:eastAsia="Times New Roman" w:hAnsi="Arial" w:cs="Arial"/>
-          <w:color w:val="303030"/>
-          <w:sz w:val="24"/>
-          <w:szCs w:val="24"/>
-          <w:lang w:eastAsia="en-IN"/>
-        </w:rPr>
-        <w:t>dp</w:t>
-      </w:r>
-      <w:proofErr w:type="spellEnd"/>
-      <w:r>
-        <w:rPr>
-          <w:rFonts w:ascii="Arial" w:eastAsia="Times New Roman" w:hAnsi="Arial" w:cs="Arial"/>
-          <w:color w:val="303030"/>
-          <w:sz w:val="24"/>
-          <w:szCs w:val="24"/>
-          <w:lang w:eastAsia="en-IN"/>
-        </w:rPr>
-        <w:t xml:space="preserve"> array.</w:t>
+        <w:t>Similarly, for the second recursive call for n=3, we again hit a base condition and we get an answer of f(n=3) as 2, we again update the dp array.</w:t>
       </w:r>
     </w:p>
     <w:p>
@@ -4345,63 +3697,7 @@
           <w:szCs w:val="24"/>
           <w:lang w:eastAsia="en-IN"/>
         </w:rPr>
-        <w:t xml:space="preserve">Then for the second recursive call f(n=4), we see that </w:t>
-      </w:r>
-      <w:proofErr w:type="spellStart"/>
-      <w:proofErr w:type="gramStart"/>
-      <w:r>
-        <w:rPr>
-          <w:rFonts w:ascii="Arial" w:eastAsia="Times New Roman" w:hAnsi="Arial" w:cs="Arial"/>
-          <w:color w:val="303030"/>
-          <w:sz w:val="24"/>
-          <w:szCs w:val="24"/>
-          <w:lang w:eastAsia="en-IN"/>
-        </w:rPr>
-        <w:t>dp</w:t>
-      </w:r>
-      <w:proofErr w:type="spellEnd"/>
-      <w:r>
-        <w:rPr>
-          <w:rFonts w:ascii="Arial" w:eastAsia="Times New Roman" w:hAnsi="Arial" w:cs="Arial"/>
-          <w:color w:val="303030"/>
-          <w:sz w:val="24"/>
-          <w:szCs w:val="24"/>
-          <w:lang w:eastAsia="en-IN"/>
-        </w:rPr>
-        <w:t>[</w:t>
-      </w:r>
-      <w:proofErr w:type="gramEnd"/>
-      <w:r>
-        <w:rPr>
-          <w:rFonts w:ascii="Arial" w:eastAsia="Times New Roman" w:hAnsi="Arial" w:cs="Arial"/>
-          <w:color w:val="303030"/>
-          <w:sz w:val="24"/>
-          <w:szCs w:val="24"/>
-          <w:lang w:eastAsia="en-IN"/>
-        </w:rPr>
-        <w:t xml:space="preserve">2] is not equal to -1, which means that we have already solved this subproblem and we simply return the value at </w:t>
-      </w:r>
-      <w:proofErr w:type="spellStart"/>
-      <w:r>
-        <w:rPr>
-          <w:rFonts w:ascii="Arial" w:eastAsia="Times New Roman" w:hAnsi="Arial" w:cs="Arial"/>
-          <w:color w:val="303030"/>
-          <w:sz w:val="24"/>
-          <w:szCs w:val="24"/>
-          <w:lang w:eastAsia="en-IN"/>
-        </w:rPr>
-        <w:t>dp</w:t>
-      </w:r>
-      <w:proofErr w:type="spellEnd"/>
-      <w:r>
-        <w:rPr>
-          <w:rFonts w:ascii="Arial" w:eastAsia="Times New Roman" w:hAnsi="Arial" w:cs="Arial"/>
-          <w:color w:val="303030"/>
-          <w:sz w:val="24"/>
-          <w:szCs w:val="24"/>
-          <w:lang w:eastAsia="en-IN"/>
-        </w:rPr>
-        <w:t xml:space="preserve">[2] as our answer. </w:t>
+        <w:t xml:space="preserve">Then for the second recursive call f(n=4), we see that dp[2] is not equal to -1, which means that we have already solved this subproblem and we simply return the value at dp[2] as our answer. </w:t>
       </w:r>
     </w:p>
     <w:p>
@@ -4444,29 +3740,7 @@
           <w:szCs w:val="24"/>
           <w:lang w:eastAsia="en-IN"/>
         </w:rPr>
-        <w:t xml:space="preserve"> we get the answer </w:t>
-      </w:r>
-      <w:proofErr w:type="spellStart"/>
-      <w:r>
-        <w:rPr>
-          <w:rFonts w:ascii="Arial" w:eastAsia="Times New Roman" w:hAnsi="Arial" w:cs="Arial"/>
-          <w:color w:val="303030"/>
-          <w:sz w:val="24"/>
-          <w:szCs w:val="24"/>
-          <w:lang w:eastAsia="en-IN"/>
-        </w:rPr>
-        <w:t>of f</w:t>
-      </w:r>
-      <w:proofErr w:type="spellEnd"/>
-      <w:r>
-        <w:rPr>
-          <w:rFonts w:ascii="Arial" w:eastAsia="Times New Roman" w:hAnsi="Arial" w:cs="Arial"/>
-          <w:color w:val="303030"/>
-          <w:sz w:val="24"/>
-          <w:szCs w:val="24"/>
-          <w:lang w:eastAsia="en-IN"/>
-        </w:rPr>
-        <w:t>(n=4) as 3</w:t>
+        <w:t xml:space="preserve"> we get the answer of f(n=4) as 3</w:t>
       </w:r>
       <w:r>
         <w:rPr>
@@ -4496,29 +3770,7 @@
           <w:szCs w:val="24"/>
           <w:lang w:eastAsia="en-IN"/>
         </w:rPr>
-        <w:t xml:space="preserve">3 = </w:t>
-      </w:r>
-      <w:proofErr w:type="gramStart"/>
-      <w:r>
-        <w:rPr>
-          <w:rFonts w:ascii="Arial" w:eastAsia="Times New Roman" w:hAnsi="Arial" w:cs="Arial"/>
-          <w:color w:val="303030"/>
-          <w:sz w:val="24"/>
-          <w:szCs w:val="24"/>
-          <w:lang w:eastAsia="en-IN"/>
-        </w:rPr>
-        <w:t>f(</w:t>
-      </w:r>
-      <w:proofErr w:type="gramEnd"/>
-      <w:r>
-        <w:rPr>
-          <w:rFonts w:ascii="Arial" w:eastAsia="Times New Roman" w:hAnsi="Arial" w:cs="Arial"/>
-          <w:color w:val="303030"/>
-          <w:sz w:val="24"/>
-          <w:szCs w:val="24"/>
-          <w:lang w:eastAsia="en-IN"/>
-        </w:rPr>
-        <w:t xml:space="preserve">4) = f(2) + f(3) = </w:t>
+        <w:t xml:space="preserve">3 = f(4) = f(2) + f(3) = </w:t>
       </w:r>
       <w:r>
         <w:rPr>
@@ -4551,41 +3803,7 @@
           <w:szCs w:val="24"/>
           <w:lang w:eastAsia="en-IN"/>
         </w:rPr>
-        <w:t xml:space="preserve">Similarly, for the second recursive call f(n=5), we get </w:t>
-      </w:r>
-      <w:proofErr w:type="spellStart"/>
-      <w:proofErr w:type="gramStart"/>
-      <w:r>
-        <w:rPr>
-          <w:rFonts w:ascii="Arial" w:eastAsia="Times New Roman" w:hAnsi="Arial" w:cs="Arial"/>
-          <w:color w:val="303030"/>
-          <w:sz w:val="24"/>
-          <w:szCs w:val="24"/>
-          <w:lang w:eastAsia="en-IN"/>
-        </w:rPr>
-        <w:t>dp</w:t>
-      </w:r>
-      <w:proofErr w:type="spellEnd"/>
-      <w:r>
-        <w:rPr>
-          <w:rFonts w:ascii="Arial" w:eastAsia="Times New Roman" w:hAnsi="Arial" w:cs="Arial"/>
-          <w:color w:val="303030"/>
-          <w:sz w:val="24"/>
-          <w:szCs w:val="24"/>
-          <w:lang w:eastAsia="en-IN"/>
-        </w:rPr>
-        <w:t>[</w:t>
-      </w:r>
-      <w:proofErr w:type="gramEnd"/>
-      <w:r>
-        <w:rPr>
-          <w:rFonts w:ascii="Arial" w:eastAsia="Times New Roman" w:hAnsi="Arial" w:cs="Arial"/>
-          <w:color w:val="303030"/>
-          <w:sz w:val="24"/>
-          <w:szCs w:val="24"/>
-          <w:lang w:eastAsia="en-IN"/>
-        </w:rPr>
-        <w:t>3] as 2. Then we compute f(n=5) as 5</w:t>
+        <w:t>Similarly, for the second recursive call f(n=5), we get dp[3] as 2. Then we compute f(n=5) as 5</w:t>
       </w:r>
       <w:r>
         <w:rPr>
@@ -4615,29 +3833,7 @@
           <w:szCs w:val="24"/>
           <w:lang w:eastAsia="en-IN"/>
         </w:rPr>
-        <w:t xml:space="preserve">5 = </w:t>
-      </w:r>
-      <w:proofErr w:type="gramStart"/>
-      <w:r>
-        <w:rPr>
-          <w:rFonts w:ascii="Arial" w:eastAsia="Times New Roman" w:hAnsi="Arial" w:cs="Arial"/>
-          <w:color w:val="303030"/>
-          <w:sz w:val="24"/>
-          <w:szCs w:val="24"/>
-          <w:lang w:eastAsia="en-IN"/>
-        </w:rPr>
-        <w:t>f(</w:t>
-      </w:r>
-      <w:proofErr w:type="gramEnd"/>
-      <w:r>
-        <w:rPr>
-          <w:rFonts w:ascii="Arial" w:eastAsia="Times New Roman" w:hAnsi="Arial" w:cs="Arial"/>
-          <w:color w:val="303030"/>
-          <w:sz w:val="24"/>
-          <w:szCs w:val="24"/>
-          <w:lang w:eastAsia="en-IN"/>
-        </w:rPr>
-        <w:t xml:space="preserve">5) = f(3) + f(4) = </w:t>
+        <w:t xml:space="preserve">5 = f(5) = f(3) + f(4) = </w:t>
       </w:r>
       <w:r>
         <w:rPr>
@@ -4835,31 +4031,7 @@
           <w:bdr w:val="none" w:sz="0" w:space="0" w:color="auto" w:frame="1"/>
           <w:lang w:eastAsia="en-IN"/>
         </w:rPr>
-        <w:t>&lt;bits/</w:t>
-      </w:r>
-      <w:proofErr w:type="spellStart"/>
-      <w:r>
-        <w:rPr>
-          <w:rFonts w:ascii="Consolas" w:eastAsia="Times New Roman" w:hAnsi="Consolas" w:cs="Courier New"/>
-          <w:color w:val="98C379"/>
-          <w:sz w:val="20"/>
-          <w:szCs w:val="20"/>
-          <w:bdr w:val="none" w:sz="0" w:space="0" w:color="auto" w:frame="1"/>
-          <w:lang w:eastAsia="en-IN"/>
-        </w:rPr>
-        <w:t>stdc</w:t>
-      </w:r>
-      <w:proofErr w:type="spellEnd"/>
-      <w:r>
-        <w:rPr>
-          <w:rFonts w:ascii="Consolas" w:eastAsia="Times New Roman" w:hAnsi="Consolas" w:cs="Courier New"/>
-          <w:color w:val="98C379"/>
-          <w:sz w:val="20"/>
-          <w:szCs w:val="20"/>
-          <w:bdr w:val="none" w:sz="0" w:space="0" w:color="auto" w:frame="1"/>
-          <w:lang w:eastAsia="en-IN"/>
-        </w:rPr>
-        <w:t>++.h&gt;</w:t>
+        <w:t>&lt;bits/stdc++.h&gt;</w:t>
       </w:r>
     </w:p>
     <w:p>
@@ -5023,7 +4195,6 @@
         </w:rPr>
         <w:t xml:space="preserve"> </w:t>
       </w:r>
-      <w:proofErr w:type="gramStart"/>
       <w:r>
         <w:rPr>
           <w:rFonts w:ascii="Consolas" w:eastAsia="Times New Roman" w:hAnsi="Consolas" w:cs="Courier New"/>
@@ -5046,7 +4217,6 @@
         </w:rPr>
         <w:t>(</w:t>
       </w:r>
-      <w:proofErr w:type="gramEnd"/>
       <w:r>
         <w:rPr>
           <w:rFonts w:ascii="Consolas" w:eastAsia="Times New Roman" w:hAnsi="Consolas" w:cs="Courier New"/>
@@ -5111,31 +4281,7 @@
           <w:bdr w:val="none" w:sz="0" w:space="0" w:color="auto" w:frame="1"/>
           <w:lang w:eastAsia="en-IN"/>
         </w:rPr>
-        <w:t xml:space="preserve"> </w:t>
-      </w:r>
-      <w:proofErr w:type="spellStart"/>
-      <w:r>
-        <w:rPr>
-          <w:rFonts w:ascii="Consolas" w:eastAsia="Times New Roman" w:hAnsi="Consolas" w:cs="Courier New"/>
-          <w:color w:val="ABB2BF"/>
-          <w:sz w:val="20"/>
-          <w:szCs w:val="20"/>
-          <w:bdr w:val="none" w:sz="0" w:space="0" w:color="auto" w:frame="1"/>
-          <w:lang w:eastAsia="en-IN"/>
-        </w:rPr>
-        <w:t>dp</w:t>
-      </w:r>
-      <w:proofErr w:type="spellEnd"/>
-      <w:r>
-        <w:rPr>
-          <w:rFonts w:ascii="Consolas" w:eastAsia="Times New Roman" w:hAnsi="Consolas" w:cs="Courier New"/>
-          <w:color w:val="ABB2BF"/>
-          <w:sz w:val="20"/>
-          <w:szCs w:val="20"/>
-          <w:bdr w:val="none" w:sz="0" w:space="0" w:color="auto" w:frame="1"/>
-          <w:lang w:eastAsia="en-IN"/>
-        </w:rPr>
-        <w:t>){</w:t>
+        <w:t xml:space="preserve"> dp){</w:t>
       </w:r>
     </w:p>
     <w:p>
@@ -5363,43 +4509,7 @@
           <w:bdr w:val="none" w:sz="0" w:space="0" w:color="auto" w:frame="1"/>
           <w:lang w:eastAsia="en-IN"/>
         </w:rPr>
-        <w:t>(</w:t>
-      </w:r>
-      <w:proofErr w:type="spellStart"/>
-      <w:r>
-        <w:rPr>
-          <w:rFonts w:ascii="Consolas" w:eastAsia="Times New Roman" w:hAnsi="Consolas" w:cs="Courier New"/>
-          <w:color w:val="ABB2BF"/>
-          <w:sz w:val="20"/>
-          <w:szCs w:val="20"/>
-          <w:bdr w:val="none" w:sz="0" w:space="0" w:color="auto" w:frame="1"/>
-          <w:lang w:eastAsia="en-IN"/>
-        </w:rPr>
-        <w:t>dp</w:t>
-      </w:r>
-      <w:proofErr w:type="spellEnd"/>
-      <w:r>
-        <w:rPr>
-          <w:rFonts w:ascii="Consolas" w:eastAsia="Times New Roman" w:hAnsi="Consolas" w:cs="Courier New"/>
-          <w:color w:val="ABB2BF"/>
-          <w:sz w:val="20"/>
-          <w:szCs w:val="20"/>
-          <w:bdr w:val="none" w:sz="0" w:space="0" w:color="auto" w:frame="1"/>
-          <w:lang w:eastAsia="en-IN"/>
-        </w:rPr>
-        <w:t>[n</w:t>
-      </w:r>
-      <w:proofErr w:type="gramStart"/>
-      <w:r>
-        <w:rPr>
-          <w:rFonts w:ascii="Consolas" w:eastAsia="Times New Roman" w:hAnsi="Consolas" w:cs="Courier New"/>
-          <w:color w:val="ABB2BF"/>
-          <w:sz w:val="20"/>
-          <w:szCs w:val="20"/>
-          <w:bdr w:val="none" w:sz="0" w:space="0" w:color="auto" w:frame="1"/>
-          <w:lang w:eastAsia="en-IN"/>
-        </w:rPr>
-        <w:t>]</w:t>
+        <w:t>(dp[n]</w:t>
       </w:r>
       <w:r>
         <w:rPr>
@@ -5412,7 +4522,6 @@
         </w:rPr>
         <w:t>!=</w:t>
       </w:r>
-      <w:proofErr w:type="gramEnd"/>
       <w:r>
         <w:rPr>
           <w:rFonts w:ascii="Consolas" w:eastAsia="Times New Roman" w:hAnsi="Consolas" w:cs="Courier New"/>
@@ -5477,31 +4586,7 @@
           <w:bdr w:val="none" w:sz="0" w:space="0" w:color="auto" w:frame="1"/>
           <w:lang w:eastAsia="en-IN"/>
         </w:rPr>
-        <w:t xml:space="preserve"> </w:t>
-      </w:r>
-      <w:proofErr w:type="spellStart"/>
-      <w:r>
-        <w:rPr>
-          <w:rFonts w:ascii="Consolas" w:eastAsia="Times New Roman" w:hAnsi="Consolas" w:cs="Courier New"/>
-          <w:color w:val="ABB2BF"/>
-          <w:sz w:val="20"/>
-          <w:szCs w:val="20"/>
-          <w:bdr w:val="none" w:sz="0" w:space="0" w:color="auto" w:frame="1"/>
-          <w:lang w:eastAsia="en-IN"/>
-        </w:rPr>
-        <w:t>dp</w:t>
-      </w:r>
-      <w:proofErr w:type="spellEnd"/>
-      <w:r>
-        <w:rPr>
-          <w:rFonts w:ascii="Consolas" w:eastAsia="Times New Roman" w:hAnsi="Consolas" w:cs="Courier New"/>
-          <w:color w:val="ABB2BF"/>
-          <w:sz w:val="20"/>
-          <w:szCs w:val="20"/>
-          <w:bdr w:val="none" w:sz="0" w:space="0" w:color="auto" w:frame="1"/>
-          <w:lang w:eastAsia="en-IN"/>
-        </w:rPr>
-        <w:t>[n];</w:t>
+        <w:t xml:space="preserve"> dp[n];</w:t>
       </w:r>
     </w:p>
     <w:p>
@@ -5566,31 +4651,51 @@
           <w:bdr w:val="none" w:sz="0" w:space="0" w:color="auto" w:frame="1"/>
           <w:lang w:eastAsia="en-IN"/>
         </w:rPr>
+        <w:t xml:space="preserve"> dp[n]</w:t>
+      </w:r>
+      <w:r>
+        <w:rPr>
+          <w:rFonts w:ascii="Consolas" w:eastAsia="Times New Roman" w:hAnsi="Consolas" w:cs="Courier New"/>
+          <w:color w:val="56B6C2"/>
+          <w:sz w:val="20"/>
+          <w:szCs w:val="20"/>
+          <w:bdr w:val="none" w:sz="0" w:space="0" w:color="auto" w:frame="1"/>
+          <w:lang w:eastAsia="en-IN"/>
+        </w:rPr>
+        <w:t>=</w:t>
+      </w:r>
+      <w:r>
+        <w:rPr>
+          <w:rFonts w:ascii="Consolas" w:eastAsia="Times New Roman" w:hAnsi="Consolas" w:cs="Courier New"/>
+          <w:color w:val="ABB2BF"/>
+          <w:sz w:val="20"/>
+          <w:szCs w:val="20"/>
+          <w:bdr w:val="none" w:sz="0" w:space="0" w:color="auto" w:frame="1"/>
+          <w:lang w:eastAsia="en-IN"/>
+        </w:rPr>
         <w:t xml:space="preserve"> </w:t>
       </w:r>
-      <w:proofErr w:type="spellStart"/>
-      <w:r>
-        <w:rPr>
-          <w:rFonts w:ascii="Consolas" w:eastAsia="Times New Roman" w:hAnsi="Consolas" w:cs="Courier New"/>
-          <w:color w:val="ABB2BF"/>
-          <w:sz w:val="20"/>
-          <w:szCs w:val="20"/>
-          <w:bdr w:val="none" w:sz="0" w:space="0" w:color="auto" w:frame="1"/>
-          <w:lang w:eastAsia="en-IN"/>
-        </w:rPr>
-        <w:t>dp</w:t>
-      </w:r>
-      <w:proofErr w:type="spellEnd"/>
-      <w:r>
-        <w:rPr>
-          <w:rFonts w:ascii="Consolas" w:eastAsia="Times New Roman" w:hAnsi="Consolas" w:cs="Courier New"/>
-          <w:color w:val="ABB2BF"/>
-          <w:sz w:val="20"/>
-          <w:szCs w:val="20"/>
-          <w:bdr w:val="none" w:sz="0" w:space="0" w:color="auto" w:frame="1"/>
-          <w:lang w:eastAsia="en-IN"/>
-        </w:rPr>
-        <w:t>[n]</w:t>
+      <w:r>
+        <w:rPr>
+          <w:rFonts w:ascii="Consolas" w:eastAsia="Times New Roman" w:hAnsi="Consolas" w:cs="Courier New"/>
+          <w:color w:val="61AFEF"/>
+          <w:sz w:val="20"/>
+          <w:szCs w:val="20"/>
+          <w:bdr w:val="none" w:sz="0" w:space="0" w:color="auto" w:frame="1"/>
+          <w:lang w:eastAsia="en-IN"/>
+        </w:rPr>
+        <w:t>f</w:t>
+      </w:r>
+      <w:r>
+        <w:rPr>
+          <w:rFonts w:ascii="Consolas" w:eastAsia="Times New Roman" w:hAnsi="Consolas" w:cs="Courier New"/>
+          <w:color w:val="ABB2BF"/>
+          <w:sz w:val="20"/>
+          <w:szCs w:val="20"/>
+          <w:bdr w:val="none" w:sz="0" w:space="0" w:color="auto" w:frame="1"/>
+          <w:lang w:eastAsia="en-IN"/>
+        </w:rPr>
+        <w:t>(n</w:t>
       </w:r>
       <w:r>
         <w:rPr>
@@ -5601,53 +4706,8 @@
           <w:bdr w:val="none" w:sz="0" w:space="0" w:color="auto" w:frame="1"/>
           <w:lang w:eastAsia="en-IN"/>
         </w:rPr>
-        <w:t>=</w:t>
-      </w:r>
-      <w:r>
-        <w:rPr>
-          <w:rFonts w:ascii="Consolas" w:eastAsia="Times New Roman" w:hAnsi="Consolas" w:cs="Courier New"/>
-          <w:color w:val="ABB2BF"/>
-          <w:sz w:val="20"/>
-          <w:szCs w:val="20"/>
-          <w:bdr w:val="none" w:sz="0" w:space="0" w:color="auto" w:frame="1"/>
-          <w:lang w:eastAsia="en-IN"/>
-        </w:rPr>
-        <w:t xml:space="preserve"> </w:t>
-      </w:r>
-      <w:r>
-        <w:rPr>
-          <w:rFonts w:ascii="Consolas" w:eastAsia="Times New Roman" w:hAnsi="Consolas" w:cs="Courier New"/>
-          <w:color w:val="61AFEF"/>
-          <w:sz w:val="20"/>
-          <w:szCs w:val="20"/>
-          <w:bdr w:val="none" w:sz="0" w:space="0" w:color="auto" w:frame="1"/>
-          <w:lang w:eastAsia="en-IN"/>
-        </w:rPr>
-        <w:t>f</w:t>
-      </w:r>
-      <w:r>
-        <w:rPr>
-          <w:rFonts w:ascii="Consolas" w:eastAsia="Times New Roman" w:hAnsi="Consolas" w:cs="Courier New"/>
-          <w:color w:val="ABB2BF"/>
-          <w:sz w:val="20"/>
-          <w:szCs w:val="20"/>
-          <w:bdr w:val="none" w:sz="0" w:space="0" w:color="auto" w:frame="1"/>
-          <w:lang w:eastAsia="en-IN"/>
-        </w:rPr>
-        <w:t>(n</w:t>
-      </w:r>
-      <w:r>
-        <w:rPr>
-          <w:rFonts w:ascii="Consolas" w:eastAsia="Times New Roman" w:hAnsi="Consolas" w:cs="Courier New"/>
-          <w:color w:val="56B6C2"/>
-          <w:sz w:val="20"/>
-          <w:szCs w:val="20"/>
-          <w:bdr w:val="none" w:sz="0" w:space="0" w:color="auto" w:frame="1"/>
-          <w:lang w:eastAsia="en-IN"/>
-        </w:rPr>
         <w:t>-</w:t>
       </w:r>
-      <w:proofErr w:type="gramStart"/>
       <w:r>
         <w:rPr>
           <w:rFonts w:ascii="Consolas" w:eastAsia="Times New Roman" w:hAnsi="Consolas" w:cs="Courier New"/>
@@ -5668,19 +4728,7 @@
           <w:bdr w:val="none" w:sz="0" w:space="0" w:color="auto" w:frame="1"/>
           <w:lang w:eastAsia="en-IN"/>
         </w:rPr>
-        <w:t>,dp</w:t>
-      </w:r>
-      <w:proofErr w:type="gramEnd"/>
-      <w:r>
-        <w:rPr>
-          <w:rFonts w:ascii="Consolas" w:eastAsia="Times New Roman" w:hAnsi="Consolas" w:cs="Courier New"/>
-          <w:color w:val="ABB2BF"/>
-          <w:sz w:val="20"/>
-          <w:szCs w:val="20"/>
-          <w:bdr w:val="none" w:sz="0" w:space="0" w:color="auto" w:frame="1"/>
-          <w:lang w:eastAsia="en-IN"/>
-        </w:rPr>
-        <w:t xml:space="preserve">) </w:t>
+        <w:t xml:space="preserve">,dp) </w:t>
       </w:r>
       <w:r>
         <w:rPr>
@@ -5888,7 +4936,6 @@
         </w:rPr>
         <w:t xml:space="preserve"> </w:t>
       </w:r>
-      <w:proofErr w:type="gramStart"/>
       <w:r>
         <w:rPr>
           <w:rFonts w:ascii="Consolas" w:eastAsia="Times New Roman" w:hAnsi="Consolas" w:cs="Courier New"/>
@@ -5909,19 +4956,7 @@
           <w:bdr w:val="none" w:sz="0" w:space="0" w:color="auto" w:frame="1"/>
           <w:lang w:eastAsia="en-IN"/>
         </w:rPr>
-        <w:t>(</w:t>
-      </w:r>
-      <w:proofErr w:type="gramEnd"/>
-      <w:r>
-        <w:rPr>
-          <w:rFonts w:ascii="Consolas" w:eastAsia="Times New Roman" w:hAnsi="Consolas" w:cs="Courier New"/>
-          <w:color w:val="ABB2BF"/>
-          <w:sz w:val="20"/>
-          <w:szCs w:val="20"/>
-          <w:bdr w:val="none" w:sz="0" w:space="0" w:color="auto" w:frame="1"/>
-          <w:lang w:eastAsia="en-IN"/>
-        </w:rPr>
-        <w:t>) {</w:t>
+        <w:t>() {</w:t>
       </w:r>
     </w:p>
     <w:p>
@@ -6140,7 +5175,6 @@
         </w:rPr>
         <w:t xml:space="preserve"> </w:t>
       </w:r>
-      <w:proofErr w:type="spellStart"/>
       <w:r>
         <w:rPr>
           <w:rFonts w:ascii="Consolas" w:eastAsia="Times New Roman" w:hAnsi="Consolas" w:cs="Courier New"/>
@@ -6152,7 +5186,6 @@
         </w:rPr>
         <w:t>dp</w:t>
       </w:r>
-      <w:proofErr w:type="spellEnd"/>
       <w:r>
         <w:rPr>
           <w:rFonts w:ascii="Consolas" w:eastAsia="Times New Roman" w:hAnsi="Consolas" w:cs="Courier New"/>
@@ -6175,7 +5208,6 @@
         </w:rPr>
         <w:t>+</w:t>
       </w:r>
-      <w:proofErr w:type="gramStart"/>
       <w:r>
         <w:rPr>
           <w:rFonts w:ascii="Consolas" w:eastAsia="Times New Roman" w:hAnsi="Consolas" w:cs="Courier New"/>
@@ -6209,7 +5241,6 @@
         </w:rPr>
         <w:t>-</w:t>
       </w:r>
-      <w:proofErr w:type="gramEnd"/>
       <w:r>
         <w:rPr>
           <w:rFonts w:ascii="Consolas" w:eastAsia="Times New Roman" w:hAnsi="Consolas" w:cs="Courier New"/>
@@ -6273,21 +5304,8 @@
           <w:bdr w:val="none" w:sz="0" w:space="0" w:color="auto" w:frame="1"/>
           <w:lang w:eastAsia="en-IN"/>
         </w:rPr>
-        <w:t xml:space="preserve">  </w:t>
-      </w:r>
-      <w:proofErr w:type="spellStart"/>
-      <w:r>
-        <w:rPr>
-          <w:rFonts w:ascii="Consolas" w:eastAsia="Times New Roman" w:hAnsi="Consolas" w:cs="Courier New"/>
-          <w:color w:val="ABB2BF"/>
-          <w:sz w:val="20"/>
-          <w:szCs w:val="20"/>
-          <w:bdr w:val="none" w:sz="0" w:space="0" w:color="auto" w:frame="1"/>
-          <w:lang w:eastAsia="en-IN"/>
-        </w:rPr>
-        <w:t>cout</w:t>
-      </w:r>
-      <w:proofErr w:type="spellEnd"/>
+        <w:t xml:space="preserve">  cout</w:t>
+      </w:r>
       <w:r>
         <w:rPr>
           <w:rFonts w:ascii="Consolas" w:eastAsia="Times New Roman" w:hAnsi="Consolas" w:cs="Courier New"/>
@@ -6319,33 +5337,7 @@
           <w:bdr w:val="none" w:sz="0" w:space="0" w:color="auto" w:frame="1"/>
           <w:lang w:eastAsia="en-IN"/>
         </w:rPr>
-        <w:t>(</w:t>
-      </w:r>
-      <w:proofErr w:type="spellStart"/>
-      <w:proofErr w:type="gramStart"/>
-      <w:r>
-        <w:rPr>
-          <w:rFonts w:ascii="Consolas" w:eastAsia="Times New Roman" w:hAnsi="Consolas" w:cs="Courier New"/>
-          <w:color w:val="ABB2BF"/>
-          <w:sz w:val="20"/>
-          <w:szCs w:val="20"/>
-          <w:bdr w:val="none" w:sz="0" w:space="0" w:color="auto" w:frame="1"/>
-          <w:lang w:eastAsia="en-IN"/>
-        </w:rPr>
-        <w:t>n,dp</w:t>
-      </w:r>
-      <w:proofErr w:type="spellEnd"/>
-      <w:proofErr w:type="gramEnd"/>
-      <w:r>
-        <w:rPr>
-          <w:rFonts w:ascii="Consolas" w:eastAsia="Times New Roman" w:hAnsi="Consolas" w:cs="Courier New"/>
-          <w:color w:val="ABB2BF"/>
-          <w:sz w:val="20"/>
-          <w:szCs w:val="20"/>
-          <w:bdr w:val="none" w:sz="0" w:space="0" w:color="auto" w:frame="1"/>
-          <w:lang w:eastAsia="en-IN"/>
-        </w:rPr>
-        <w:t>);</w:t>
+        <w:t>(n,dp);</w:t>
       </w:r>
     </w:p>
     <w:p>
@@ -6573,51 +5565,7 @@
           <w:szCs w:val="24"/>
           <w:lang w:eastAsia="en-IN"/>
         </w:rPr>
-        <w:t xml:space="preserve">Reason: The overlapping subproblems will return the answer in constant time </w:t>
-      </w:r>
-      <w:proofErr w:type="gramStart"/>
-      <w:r>
-        <w:rPr>
-          <w:rFonts w:ascii="Arial" w:eastAsia="Times New Roman" w:hAnsi="Arial" w:cs="Arial"/>
-          <w:color w:val="303030"/>
-          <w:sz w:val="24"/>
-          <w:szCs w:val="24"/>
-          <w:lang w:eastAsia="en-IN"/>
-        </w:rPr>
-        <w:t>O(</w:t>
-      </w:r>
-      <w:proofErr w:type="gramEnd"/>
-      <w:r>
-        <w:rPr>
-          <w:rFonts w:ascii="Arial" w:eastAsia="Times New Roman" w:hAnsi="Arial" w:cs="Arial"/>
-          <w:color w:val="303030"/>
-          <w:sz w:val="24"/>
-          <w:szCs w:val="24"/>
-          <w:lang w:eastAsia="en-IN"/>
-        </w:rPr>
-        <w:t xml:space="preserve">1). </w:t>
-      </w:r>
-      <w:proofErr w:type="gramStart"/>
-      <w:r>
-        <w:rPr>
-          <w:rFonts w:ascii="Arial" w:eastAsia="Times New Roman" w:hAnsi="Arial" w:cs="Arial"/>
-          <w:color w:val="303030"/>
-          <w:sz w:val="24"/>
-          <w:szCs w:val="24"/>
-          <w:lang w:eastAsia="en-IN"/>
-        </w:rPr>
-        <w:t>Therefore</w:t>
-      </w:r>
-      <w:proofErr w:type="gramEnd"/>
-      <w:r>
-        <w:rPr>
-          <w:rFonts w:ascii="Arial" w:eastAsia="Times New Roman" w:hAnsi="Arial" w:cs="Arial"/>
-          <w:color w:val="303030"/>
-          <w:sz w:val="24"/>
-          <w:szCs w:val="24"/>
-          <w:lang w:eastAsia="en-IN"/>
-        </w:rPr>
-        <w:t xml:space="preserve"> the total number of new subproblems we solve is ‘n’. Hence total time complexity is O(N).</w:t>
+        <w:t>Reason: The overlapping subproblems will return the answer in constant time O(1). Therefore the total number of new subproblems we solve is ‘n’. Hence total time complexity is O(N).</w:t>
       </w:r>
     </w:p>
     <w:p>
@@ -6677,29 +5625,7 @@
           <w:szCs w:val="24"/>
           <w:lang w:eastAsia="en-IN"/>
         </w:rPr>
-        <w:t xml:space="preserve">Reason: We are using a recursion stack space(O(N)) and an array (again O(N)). </w:t>
-      </w:r>
-      <w:proofErr w:type="gramStart"/>
-      <w:r>
-        <w:rPr>
-          <w:rFonts w:ascii="Arial" w:eastAsia="Times New Roman" w:hAnsi="Arial" w:cs="Arial"/>
-          <w:color w:val="303030"/>
-          <w:sz w:val="24"/>
-          <w:szCs w:val="24"/>
-          <w:lang w:eastAsia="en-IN"/>
-        </w:rPr>
-        <w:t>Therefore</w:t>
-      </w:r>
-      <w:proofErr w:type="gramEnd"/>
-      <w:r>
-        <w:rPr>
-          <w:rFonts w:ascii="Arial" w:eastAsia="Times New Roman" w:hAnsi="Arial" w:cs="Arial"/>
-          <w:color w:val="303030"/>
-          <w:sz w:val="24"/>
-          <w:szCs w:val="24"/>
-          <w:lang w:eastAsia="en-IN"/>
-        </w:rPr>
-        <w:t xml:space="preserve"> total space complexity will be O(N) + O(N) ≈ O(N)</w:t>
+        <w:t>Reason: We are using a recursion stack space(O(N)) and an array (again O(N)). Therefore total space complexity will be O(N) + O(N) ≈ O(N)</w:t>
       </w:r>
     </w:p>
     <w:p>
@@ -6779,7 +5705,33 @@
           <w:lang w:eastAsia="en-IN"/>
         </w:rPr>
         <w:lastRenderedPageBreak/>
-        <w:t>Part -2: Tabulation</w:t>
+        <w:t>Part</w:t>
+      </w:r>
+      <w:r>
+        <w:rPr>
+          <w:rFonts w:ascii="Arial" w:eastAsia="Times New Roman" w:hAnsi="Arial" w:cs="Arial"/>
+          <w:b/>
+          <w:bCs/>
+          <w:color w:val="303030"/>
+          <w:sz w:val="36"/>
+          <w:szCs w:val="36"/>
+          <w:highlight w:val="yellow"/>
+          <w:lang w:eastAsia="en-IN"/>
+        </w:rPr>
+        <w:t xml:space="preserve"> - 3</w:t>
+      </w:r>
+      <w:r>
+        <w:rPr>
+          <w:rFonts w:ascii="Arial" w:eastAsia="Times New Roman" w:hAnsi="Arial" w:cs="Arial"/>
+          <w:b/>
+          <w:bCs/>
+          <w:color w:val="303030"/>
+          <w:sz w:val="36"/>
+          <w:szCs w:val="36"/>
+          <w:highlight w:val="yellow"/>
+          <w:lang w:eastAsia="en-IN"/>
+        </w:rPr>
+        <w:t>: Tabulation</w:t>
       </w:r>
     </w:p>
     <w:p>
@@ -6855,41 +5807,7 @@
           <w:szCs w:val="24"/>
           <w:lang w:eastAsia="en-IN"/>
         </w:rPr>
-        <w:t xml:space="preserve">Declare a </w:t>
-      </w:r>
-      <w:proofErr w:type="spellStart"/>
-      <w:proofErr w:type="gramStart"/>
-      <w:r>
-        <w:rPr>
-          <w:rFonts w:ascii="Arial" w:eastAsia="Times New Roman" w:hAnsi="Arial" w:cs="Arial"/>
-          <w:color w:val="FF0000"/>
-          <w:sz w:val="24"/>
-          <w:szCs w:val="24"/>
-          <w:lang w:eastAsia="en-IN"/>
-        </w:rPr>
-        <w:t>dp</w:t>
-      </w:r>
-      <w:proofErr w:type="spellEnd"/>
-      <w:r>
-        <w:rPr>
-          <w:rFonts w:ascii="Arial" w:eastAsia="Times New Roman" w:hAnsi="Arial" w:cs="Arial"/>
-          <w:color w:val="FF0000"/>
-          <w:sz w:val="24"/>
-          <w:szCs w:val="24"/>
-          <w:lang w:eastAsia="en-IN"/>
-        </w:rPr>
-        <w:t>[</w:t>
-      </w:r>
-      <w:proofErr w:type="gramEnd"/>
-      <w:r>
-        <w:rPr>
-          <w:rFonts w:ascii="Arial" w:eastAsia="Times New Roman" w:hAnsi="Arial" w:cs="Arial"/>
-          <w:color w:val="FF0000"/>
-          <w:sz w:val="24"/>
-          <w:szCs w:val="24"/>
-          <w:lang w:eastAsia="en-IN"/>
-        </w:rPr>
-        <w:t>] array of size n+1.</w:t>
+        <w:t>Declare a dp[] array of size n+1.</w:t>
       </w:r>
     </w:p>
     <w:p>
@@ -6916,95 +5834,7 @@
           <w:szCs w:val="24"/>
           <w:lang w:eastAsia="en-IN"/>
         </w:rPr>
-        <w:t xml:space="preserve">First initialize the base condition values, </w:t>
-      </w:r>
-      <w:proofErr w:type="spellStart"/>
-      <w:r>
-        <w:rPr>
-          <w:rFonts w:ascii="Arial" w:eastAsia="Times New Roman" w:hAnsi="Arial" w:cs="Arial"/>
-          <w:color w:val="FF0000"/>
-          <w:sz w:val="24"/>
-          <w:szCs w:val="24"/>
-          <w:lang w:eastAsia="en-IN"/>
-        </w:rPr>
-        <w:t>i.e</w:t>
-      </w:r>
-      <w:proofErr w:type="spellEnd"/>
-      <w:r>
-        <w:rPr>
-          <w:rFonts w:ascii="Arial" w:eastAsia="Times New Roman" w:hAnsi="Arial" w:cs="Arial"/>
-          <w:color w:val="FF0000"/>
-          <w:sz w:val="24"/>
-          <w:szCs w:val="24"/>
-          <w:lang w:eastAsia="en-IN"/>
-        </w:rPr>
-        <w:t xml:space="preserve"> </w:t>
-      </w:r>
-      <w:proofErr w:type="spellStart"/>
-      <w:r>
-        <w:rPr>
-          <w:rFonts w:ascii="Arial" w:eastAsia="Times New Roman" w:hAnsi="Arial" w:cs="Arial"/>
-          <w:color w:val="FF0000"/>
-          <w:sz w:val="24"/>
-          <w:szCs w:val="24"/>
-          <w:lang w:eastAsia="en-IN"/>
-        </w:rPr>
-        <w:t>i</w:t>
-      </w:r>
-      <w:proofErr w:type="spellEnd"/>
-      <w:r>
-        <w:rPr>
-          <w:rFonts w:ascii="Arial" w:eastAsia="Times New Roman" w:hAnsi="Arial" w:cs="Arial"/>
-          <w:color w:val="FF0000"/>
-          <w:sz w:val="24"/>
-          <w:szCs w:val="24"/>
-          <w:lang w:eastAsia="en-IN"/>
-        </w:rPr>
-        <w:t xml:space="preserve">=0 and </w:t>
-      </w:r>
-      <w:proofErr w:type="spellStart"/>
-      <w:r>
-        <w:rPr>
-          <w:rFonts w:ascii="Arial" w:eastAsia="Times New Roman" w:hAnsi="Arial" w:cs="Arial"/>
-          <w:color w:val="FF0000"/>
-          <w:sz w:val="24"/>
-          <w:szCs w:val="24"/>
-          <w:lang w:eastAsia="en-IN"/>
-        </w:rPr>
-        <w:t>i</w:t>
-      </w:r>
-      <w:proofErr w:type="spellEnd"/>
-      <w:r>
-        <w:rPr>
-          <w:rFonts w:ascii="Arial" w:eastAsia="Times New Roman" w:hAnsi="Arial" w:cs="Arial"/>
-          <w:color w:val="FF0000"/>
-          <w:sz w:val="24"/>
-          <w:szCs w:val="24"/>
-          <w:lang w:eastAsia="en-IN"/>
-        </w:rPr>
-        <w:t xml:space="preserve">=1 of the </w:t>
-      </w:r>
-      <w:proofErr w:type="spellStart"/>
-      <w:r>
-        <w:rPr>
-          <w:rFonts w:ascii="Arial" w:eastAsia="Times New Roman" w:hAnsi="Arial" w:cs="Arial"/>
-          <w:color w:val="FF0000"/>
-          <w:sz w:val="24"/>
-          <w:szCs w:val="24"/>
-          <w:lang w:eastAsia="en-IN"/>
-        </w:rPr>
-        <w:t>dp</w:t>
-      </w:r>
-      <w:proofErr w:type="spellEnd"/>
-      <w:r>
-        <w:rPr>
-          <w:rFonts w:ascii="Arial" w:eastAsia="Times New Roman" w:hAnsi="Arial" w:cs="Arial"/>
-          <w:color w:val="FF0000"/>
-          <w:sz w:val="24"/>
-          <w:szCs w:val="24"/>
-          <w:lang w:eastAsia="en-IN"/>
-        </w:rPr>
-        <w:t xml:space="preserve"> array as 0 and 1 respectively.</w:t>
+        <w:t>First initialize the base condition values, i.e i=0 and i=1 of the dp array as 0 and 1 respectively.</w:t>
       </w:r>
     </w:p>
     <w:p>
@@ -7031,95 +5861,7 @@
           <w:szCs w:val="24"/>
           <w:lang w:eastAsia="en-IN"/>
         </w:rPr>
-        <w:t xml:space="preserve">Set an iterative loop which traverses the </w:t>
-      </w:r>
-      <w:proofErr w:type="gramStart"/>
-      <w:r>
-        <w:rPr>
-          <w:rFonts w:ascii="Arial" w:eastAsia="Times New Roman" w:hAnsi="Arial" w:cs="Arial"/>
-          <w:color w:val="FF0000"/>
-          <w:sz w:val="24"/>
-          <w:szCs w:val="24"/>
-          <w:lang w:eastAsia="en-IN"/>
-        </w:rPr>
-        <w:t>array( from</w:t>
-      </w:r>
-      <w:proofErr w:type="gramEnd"/>
-      <w:r>
-        <w:rPr>
-          <w:rFonts w:ascii="Arial" w:eastAsia="Times New Roman" w:hAnsi="Arial" w:cs="Arial"/>
-          <w:color w:val="FF0000"/>
-          <w:sz w:val="24"/>
-          <w:szCs w:val="24"/>
-          <w:lang w:eastAsia="en-IN"/>
-        </w:rPr>
-        <w:t xml:space="preserve"> index 2 </w:t>
-      </w:r>
-      <w:proofErr w:type="spellStart"/>
-      <w:r>
-        <w:rPr>
-          <w:rFonts w:ascii="Arial" w:eastAsia="Times New Roman" w:hAnsi="Arial" w:cs="Arial"/>
-          <w:color w:val="FF0000"/>
-          <w:sz w:val="24"/>
-          <w:szCs w:val="24"/>
-          <w:lang w:eastAsia="en-IN"/>
-        </w:rPr>
-        <w:t>to n</w:t>
-      </w:r>
-      <w:proofErr w:type="spellEnd"/>
-      <w:r>
-        <w:rPr>
-          <w:rFonts w:ascii="Arial" w:eastAsia="Times New Roman" w:hAnsi="Arial" w:cs="Arial"/>
-          <w:color w:val="FF0000"/>
-          <w:sz w:val="24"/>
-          <w:szCs w:val="24"/>
-          <w:lang w:eastAsia="en-IN"/>
-        </w:rPr>
-        <w:t xml:space="preserve">) and for every index set its value as </w:t>
-      </w:r>
-      <w:proofErr w:type="spellStart"/>
-      <w:r>
-        <w:rPr>
-          <w:rFonts w:ascii="Arial" w:eastAsia="Times New Roman" w:hAnsi="Arial" w:cs="Arial"/>
-          <w:color w:val="FF0000"/>
-          <w:sz w:val="24"/>
-          <w:szCs w:val="24"/>
-          <w:lang w:eastAsia="en-IN"/>
-        </w:rPr>
-        <w:t>dp</w:t>
-      </w:r>
-      <w:proofErr w:type="spellEnd"/>
-      <w:r>
-        <w:rPr>
-          <w:rFonts w:ascii="Arial" w:eastAsia="Times New Roman" w:hAnsi="Arial" w:cs="Arial"/>
-          <w:color w:val="FF0000"/>
-          <w:sz w:val="24"/>
-          <w:szCs w:val="24"/>
-          <w:lang w:eastAsia="en-IN"/>
-        </w:rPr>
-        <w:t xml:space="preserve">[i-1] + </w:t>
-      </w:r>
-      <w:proofErr w:type="spellStart"/>
-      <w:r>
-        <w:rPr>
-          <w:rFonts w:ascii="Arial" w:eastAsia="Times New Roman" w:hAnsi="Arial" w:cs="Arial"/>
-          <w:color w:val="FF0000"/>
-          <w:sz w:val="24"/>
-          <w:szCs w:val="24"/>
-          <w:lang w:eastAsia="en-IN"/>
-        </w:rPr>
-        <w:t>dp</w:t>
-      </w:r>
-      <w:proofErr w:type="spellEnd"/>
-      <w:r>
-        <w:rPr>
-          <w:rFonts w:ascii="Arial" w:eastAsia="Times New Roman" w:hAnsi="Arial" w:cs="Arial"/>
-          <w:color w:val="FF0000"/>
-          <w:sz w:val="24"/>
-          <w:szCs w:val="24"/>
-          <w:lang w:eastAsia="en-IN"/>
-        </w:rPr>
-        <w:t>[i-2]. </w:t>
+        <w:t>Set an iterative loop which traverses the array( from index 2 to n) and for every index set its value as dp[i-1] + dp[i-2]. </w:t>
       </w:r>
     </w:p>
     <w:p>
@@ -7220,31 +5962,7 @@
           <w:bdr w:val="none" w:sz="0" w:space="0" w:color="auto" w:frame="1"/>
           <w:lang w:eastAsia="en-IN"/>
         </w:rPr>
-        <w:t>&lt;bits/</w:t>
-      </w:r>
-      <w:proofErr w:type="spellStart"/>
-      <w:r>
-        <w:rPr>
-          <w:rFonts w:ascii="Consolas" w:eastAsia="Times New Roman" w:hAnsi="Consolas" w:cs="Courier New"/>
-          <w:color w:val="98C379"/>
-          <w:sz w:val="20"/>
-          <w:szCs w:val="20"/>
-          <w:bdr w:val="none" w:sz="0" w:space="0" w:color="auto" w:frame="1"/>
-          <w:lang w:eastAsia="en-IN"/>
-        </w:rPr>
-        <w:t>stdc</w:t>
-      </w:r>
-      <w:proofErr w:type="spellEnd"/>
-      <w:r>
-        <w:rPr>
-          <w:rFonts w:ascii="Consolas" w:eastAsia="Times New Roman" w:hAnsi="Consolas" w:cs="Courier New"/>
-          <w:color w:val="98C379"/>
-          <w:sz w:val="20"/>
-          <w:szCs w:val="20"/>
-          <w:bdr w:val="none" w:sz="0" w:space="0" w:color="auto" w:frame="1"/>
-          <w:lang w:eastAsia="en-IN"/>
-        </w:rPr>
-        <w:t>++.h&gt;</w:t>
+        <w:t>&lt;bits/stdc++.h&gt;</w:t>
       </w:r>
     </w:p>
     <w:p>
@@ -7408,7 +6126,6 @@
         </w:rPr>
         <w:t xml:space="preserve"> </w:t>
       </w:r>
-      <w:proofErr w:type="gramStart"/>
       <w:r>
         <w:rPr>
           <w:rFonts w:ascii="Consolas" w:eastAsia="Times New Roman" w:hAnsi="Consolas" w:cs="Courier New"/>
@@ -7429,19 +6146,7 @@
           <w:bdr w:val="none" w:sz="0" w:space="0" w:color="auto" w:frame="1"/>
           <w:lang w:eastAsia="en-IN"/>
         </w:rPr>
-        <w:t>(</w:t>
-      </w:r>
-      <w:proofErr w:type="gramEnd"/>
-      <w:r>
-        <w:rPr>
-          <w:rFonts w:ascii="Consolas" w:eastAsia="Times New Roman" w:hAnsi="Consolas" w:cs="Courier New"/>
-          <w:color w:val="ABB2BF"/>
-          <w:sz w:val="20"/>
-          <w:szCs w:val="20"/>
-          <w:bdr w:val="none" w:sz="0" w:space="0" w:color="auto" w:frame="1"/>
-          <w:lang w:eastAsia="en-IN"/>
-        </w:rPr>
-        <w:t>) {</w:t>
+        <w:t>() {</w:t>
       </w:r>
     </w:p>
     <w:p>
@@ -7628,7 +6333,6 @@
         </w:rPr>
         <w:t xml:space="preserve"> </w:t>
       </w:r>
-      <w:proofErr w:type="spellStart"/>
       <w:r>
         <w:rPr>
           <w:rFonts w:ascii="Consolas" w:eastAsia="Times New Roman" w:hAnsi="Consolas" w:cs="Courier New"/>
@@ -7640,7 +6344,6 @@
         </w:rPr>
         <w:t>dp</w:t>
       </w:r>
-      <w:proofErr w:type="spellEnd"/>
       <w:r>
         <w:rPr>
           <w:rFonts w:ascii="Consolas" w:eastAsia="Times New Roman" w:hAnsi="Consolas" w:cs="Courier New"/>
@@ -7663,7 +6366,6 @@
         </w:rPr>
         <w:t>+</w:t>
       </w:r>
-      <w:proofErr w:type="gramStart"/>
       <w:r>
         <w:rPr>
           <w:rFonts w:ascii="Consolas" w:eastAsia="Times New Roman" w:hAnsi="Consolas" w:cs="Courier New"/>
@@ -7697,7 +6399,6 @@
         </w:rPr>
         <w:t>-</w:t>
       </w:r>
-      <w:proofErr w:type="gramEnd"/>
       <w:r>
         <w:rPr>
           <w:rFonts w:ascii="Consolas" w:eastAsia="Times New Roman" w:hAnsi="Consolas" w:cs="Courier New"/>
@@ -7804,34 +6505,8 @@
           <w:bdr w:val="none" w:sz="0" w:space="0" w:color="auto" w:frame="1"/>
           <w:lang w:eastAsia="en-IN"/>
         </w:rPr>
-        <w:t xml:space="preserve">  </w:t>
-      </w:r>
-      <w:proofErr w:type="spellStart"/>
-      <w:proofErr w:type="gramStart"/>
-      <w:r>
-        <w:rPr>
-          <w:rFonts w:ascii="Consolas" w:eastAsia="Times New Roman" w:hAnsi="Consolas" w:cs="Courier New"/>
-          <w:color w:val="ABB2BF"/>
-          <w:sz w:val="20"/>
-          <w:szCs w:val="20"/>
-          <w:bdr w:val="none" w:sz="0" w:space="0" w:color="auto" w:frame="1"/>
-          <w:lang w:eastAsia="en-IN"/>
-        </w:rPr>
-        <w:t>dp</w:t>
-      </w:r>
-      <w:proofErr w:type="spellEnd"/>
-      <w:r>
-        <w:rPr>
-          <w:rFonts w:ascii="Consolas" w:eastAsia="Times New Roman" w:hAnsi="Consolas" w:cs="Courier New"/>
-          <w:color w:val="ABB2BF"/>
-          <w:sz w:val="20"/>
-          <w:szCs w:val="20"/>
-          <w:bdr w:val="none" w:sz="0" w:space="0" w:color="auto" w:frame="1"/>
-          <w:lang w:eastAsia="en-IN"/>
-        </w:rPr>
-        <w:t>[</w:t>
-      </w:r>
-      <w:proofErr w:type="gramEnd"/>
+        <w:t xml:space="preserve">  dp[</w:t>
+      </w:r>
       <w:r>
         <w:rPr>
           <w:rFonts w:ascii="Consolas" w:eastAsia="Times New Roman" w:hAnsi="Consolas" w:cs="Courier New"/>
@@ -7898,29 +6573,16 @@
         </w:rPr>
         <w:t xml:space="preserve">, </w:t>
       </w:r>
-      <w:proofErr w:type="spellStart"/>
-      <w:r>
-        <w:rPr>
-          <w:rFonts w:ascii="Consolas" w:eastAsia="Times New Roman" w:hAnsi="Consolas" w:cs="Courier New"/>
-          <w:color w:val="ABB2BF"/>
-          <w:sz w:val="20"/>
-          <w:szCs w:val="20"/>
-          <w:bdr w:val="none" w:sz="0" w:space="0" w:color="auto" w:frame="1"/>
-          <w:lang w:eastAsia="en-IN"/>
-        </w:rPr>
-        <w:t>dp</w:t>
-      </w:r>
-      <w:proofErr w:type="spellEnd"/>
-      <w:r>
-        <w:rPr>
-          <w:rFonts w:ascii="Consolas" w:eastAsia="Times New Roman" w:hAnsi="Consolas" w:cs="Courier New"/>
-          <w:color w:val="ABB2BF"/>
-          <w:sz w:val="20"/>
-          <w:szCs w:val="20"/>
-          <w:bdr w:val="none" w:sz="0" w:space="0" w:color="auto" w:frame="1"/>
-          <w:lang w:eastAsia="en-IN"/>
-        </w:rPr>
-        <w:t>[</w:t>
+      <w:r>
+        <w:rPr>
+          <w:rFonts w:ascii="Consolas" w:eastAsia="Times New Roman" w:hAnsi="Consolas" w:cs="Courier New"/>
+          <w:color w:val="ABB2BF"/>
+          <w:sz w:val="20"/>
+          <w:szCs w:val="20"/>
+          <w:bdr w:val="none" w:sz="0" w:space="0" w:color="auto" w:frame="1"/>
+          <w:lang w:eastAsia="en-IN"/>
+        </w:rPr>
+        <w:t>dp[</w:t>
       </w:r>
       <w:r>
         <w:rPr>
@@ -8074,7 +6736,6 @@
         </w:rPr>
         <w:t xml:space="preserve">  </w:t>
       </w:r>
-      <w:proofErr w:type="gramStart"/>
       <w:r>
         <w:rPr>
           <w:rFonts w:ascii="Consolas" w:eastAsia="Times New Roman" w:hAnsi="Consolas" w:cs="Courier New"/>
@@ -8097,7 +6758,6 @@
         </w:rPr>
         <w:t>(</w:t>
       </w:r>
-      <w:proofErr w:type="gramEnd"/>
       <w:r>
         <w:rPr>
           <w:rFonts w:ascii="Consolas" w:eastAsia="Times New Roman" w:hAnsi="Consolas" w:cs="Courier New"/>
@@ -8118,21 +6778,8 @@
           <w:bdr w:val="none" w:sz="0" w:space="0" w:color="auto" w:frame="1"/>
           <w:lang w:eastAsia="en-IN"/>
         </w:rPr>
-        <w:t xml:space="preserve"> </w:t>
-      </w:r>
-      <w:proofErr w:type="spellStart"/>
-      <w:r>
-        <w:rPr>
-          <w:rFonts w:ascii="Consolas" w:eastAsia="Times New Roman" w:hAnsi="Consolas" w:cs="Courier New"/>
-          <w:color w:val="ABB2BF"/>
-          <w:sz w:val="20"/>
-          <w:szCs w:val="20"/>
-          <w:bdr w:val="none" w:sz="0" w:space="0" w:color="auto" w:frame="1"/>
-          <w:lang w:eastAsia="en-IN"/>
-        </w:rPr>
-        <w:t>i</w:t>
-      </w:r>
-      <w:proofErr w:type="spellEnd"/>
+        <w:t xml:space="preserve"> i</w:t>
+      </w:r>
       <w:r>
         <w:rPr>
           <w:rFonts w:ascii="Consolas" w:eastAsia="Times New Roman" w:hAnsi="Consolas" w:cs="Courier New"/>
@@ -8164,21 +6811,8 @@
           <w:bdr w:val="none" w:sz="0" w:space="0" w:color="auto" w:frame="1"/>
           <w:lang w:eastAsia="en-IN"/>
         </w:rPr>
-        <w:t xml:space="preserve">; </w:t>
-      </w:r>
-      <w:proofErr w:type="spellStart"/>
-      <w:r>
-        <w:rPr>
-          <w:rFonts w:ascii="Consolas" w:eastAsia="Times New Roman" w:hAnsi="Consolas" w:cs="Courier New"/>
-          <w:color w:val="ABB2BF"/>
-          <w:sz w:val="20"/>
-          <w:szCs w:val="20"/>
-          <w:bdr w:val="none" w:sz="0" w:space="0" w:color="auto" w:frame="1"/>
-          <w:lang w:eastAsia="en-IN"/>
-        </w:rPr>
-        <w:t>i</w:t>
-      </w:r>
-      <w:proofErr w:type="spellEnd"/>
+        <w:t>; i</w:t>
+      </w:r>
       <w:r>
         <w:rPr>
           <w:rFonts w:ascii="Consolas" w:eastAsia="Times New Roman" w:hAnsi="Consolas" w:cs="Courier New"/>
@@ -8199,21 +6833,8 @@
           <w:bdr w:val="none" w:sz="0" w:space="0" w:color="auto" w:frame="1"/>
           <w:lang w:eastAsia="en-IN"/>
         </w:rPr>
-        <w:t xml:space="preserve">n; </w:t>
-      </w:r>
-      <w:proofErr w:type="spellStart"/>
-      <w:r>
-        <w:rPr>
-          <w:rFonts w:ascii="Consolas" w:eastAsia="Times New Roman" w:hAnsi="Consolas" w:cs="Courier New"/>
-          <w:color w:val="ABB2BF"/>
-          <w:sz w:val="20"/>
-          <w:szCs w:val="20"/>
-          <w:bdr w:val="none" w:sz="0" w:space="0" w:color="auto" w:frame="1"/>
-          <w:lang w:eastAsia="en-IN"/>
-        </w:rPr>
-        <w:t>i</w:t>
-      </w:r>
-      <w:proofErr w:type="spellEnd"/>
+        <w:t>n; i</w:t>
+      </w:r>
       <w:r>
         <w:rPr>
           <w:rFonts w:ascii="Consolas" w:eastAsia="Times New Roman" w:hAnsi="Consolas" w:cs="Courier New"/>
@@ -8277,55 +6898,7 @@
           <w:bdr w:val="none" w:sz="0" w:space="0" w:color="auto" w:frame="1"/>
           <w:lang w:eastAsia="en-IN"/>
         </w:rPr>
-        <w:t xml:space="preserve">      </w:t>
-      </w:r>
-      <w:proofErr w:type="spellStart"/>
-      <w:r>
-        <w:rPr>
-          <w:rFonts w:ascii="Consolas" w:eastAsia="Times New Roman" w:hAnsi="Consolas" w:cs="Courier New"/>
-          <w:color w:val="ABB2BF"/>
-          <w:sz w:val="20"/>
-          <w:szCs w:val="20"/>
-          <w:bdr w:val="none" w:sz="0" w:space="0" w:color="auto" w:frame="1"/>
-          <w:lang w:eastAsia="en-IN"/>
-        </w:rPr>
-        <w:t>dp</w:t>
-      </w:r>
-      <w:proofErr w:type="spellEnd"/>
-      <w:r>
-        <w:rPr>
-          <w:rFonts w:ascii="Consolas" w:eastAsia="Times New Roman" w:hAnsi="Consolas" w:cs="Courier New"/>
-          <w:color w:val="ABB2BF"/>
-          <w:sz w:val="20"/>
-          <w:szCs w:val="20"/>
-          <w:bdr w:val="none" w:sz="0" w:space="0" w:color="auto" w:frame="1"/>
-          <w:lang w:eastAsia="en-IN"/>
-        </w:rPr>
-        <w:t>[</w:t>
-      </w:r>
-      <w:proofErr w:type="spellStart"/>
-      <w:r>
-        <w:rPr>
-          <w:rFonts w:ascii="Consolas" w:eastAsia="Times New Roman" w:hAnsi="Consolas" w:cs="Courier New"/>
-          <w:color w:val="ABB2BF"/>
-          <w:sz w:val="20"/>
-          <w:szCs w:val="20"/>
-          <w:bdr w:val="none" w:sz="0" w:space="0" w:color="auto" w:frame="1"/>
-          <w:lang w:eastAsia="en-IN"/>
-        </w:rPr>
-        <w:t>i</w:t>
-      </w:r>
-      <w:proofErr w:type="spellEnd"/>
-      <w:r>
-        <w:rPr>
-          <w:rFonts w:ascii="Consolas" w:eastAsia="Times New Roman" w:hAnsi="Consolas" w:cs="Courier New"/>
-          <w:color w:val="ABB2BF"/>
-          <w:sz w:val="20"/>
-          <w:szCs w:val="20"/>
-          <w:bdr w:val="none" w:sz="0" w:space="0" w:color="auto" w:frame="1"/>
-          <w:lang w:eastAsia="en-IN"/>
-        </w:rPr>
-        <w:t xml:space="preserve">] </w:t>
+        <w:t xml:space="preserve">      dp[i] </w:t>
       </w:r>
       <w:r>
         <w:rPr>
@@ -8347,31 +6920,7 @@
           <w:bdr w:val="none" w:sz="0" w:space="0" w:color="auto" w:frame="1"/>
           <w:lang w:eastAsia="en-IN"/>
         </w:rPr>
-        <w:t xml:space="preserve"> </w:t>
-      </w:r>
-      <w:proofErr w:type="spellStart"/>
-      <w:r>
-        <w:rPr>
-          <w:rFonts w:ascii="Consolas" w:eastAsia="Times New Roman" w:hAnsi="Consolas" w:cs="Courier New"/>
-          <w:color w:val="ABB2BF"/>
-          <w:sz w:val="20"/>
-          <w:szCs w:val="20"/>
-          <w:bdr w:val="none" w:sz="0" w:space="0" w:color="auto" w:frame="1"/>
-          <w:lang w:eastAsia="en-IN"/>
-        </w:rPr>
-        <w:t>dp</w:t>
-      </w:r>
-      <w:proofErr w:type="spellEnd"/>
-      <w:r>
-        <w:rPr>
-          <w:rFonts w:ascii="Consolas" w:eastAsia="Times New Roman" w:hAnsi="Consolas" w:cs="Courier New"/>
-          <w:color w:val="ABB2BF"/>
-          <w:sz w:val="20"/>
-          <w:szCs w:val="20"/>
-          <w:bdr w:val="none" w:sz="0" w:space="0" w:color="auto" w:frame="1"/>
-          <w:lang w:eastAsia="en-IN"/>
-        </w:rPr>
-        <w:t>[i</w:t>
+        <w:t xml:space="preserve"> dp[i</w:t>
       </w:r>
       <w:r>
         <w:rPr>
@@ -8384,7 +6933,6 @@
         </w:rPr>
         <w:t>-</w:t>
       </w:r>
-      <w:proofErr w:type="gramStart"/>
       <w:r>
         <w:rPr>
           <w:rFonts w:ascii="Consolas" w:eastAsia="Times New Roman" w:hAnsi="Consolas" w:cs="Courier New"/>
@@ -8418,41 +6966,16 @@
         </w:rPr>
         <w:t>+</w:t>
       </w:r>
-      <w:proofErr w:type="gramEnd"/>
-      <w:r>
-        <w:rPr>
-          <w:rFonts w:ascii="Consolas" w:eastAsia="Times New Roman" w:hAnsi="Consolas" w:cs="Courier New"/>
-          <w:color w:val="ABB2BF"/>
-          <w:sz w:val="20"/>
-          <w:szCs w:val="20"/>
-          <w:bdr w:val="none" w:sz="0" w:space="0" w:color="auto" w:frame="1"/>
-          <w:lang w:eastAsia="en-IN"/>
-        </w:rPr>
-        <w:t xml:space="preserve"> </w:t>
-      </w:r>
-      <w:proofErr w:type="spellStart"/>
-      <w:r>
-        <w:rPr>
-          <w:rFonts w:ascii="Consolas" w:eastAsia="Times New Roman" w:hAnsi="Consolas" w:cs="Courier New"/>
-          <w:color w:val="ABB2BF"/>
-          <w:sz w:val="20"/>
-          <w:szCs w:val="20"/>
-          <w:bdr w:val="none" w:sz="0" w:space="0" w:color="auto" w:frame="1"/>
-          <w:lang w:eastAsia="en-IN"/>
-        </w:rPr>
-        <w:t>dp</w:t>
-      </w:r>
-      <w:proofErr w:type="spellEnd"/>
-      <w:r>
-        <w:rPr>
-          <w:rFonts w:ascii="Consolas" w:eastAsia="Times New Roman" w:hAnsi="Consolas" w:cs="Courier New"/>
-          <w:color w:val="ABB2BF"/>
-          <w:sz w:val="20"/>
-          <w:szCs w:val="20"/>
-          <w:bdr w:val="none" w:sz="0" w:space="0" w:color="auto" w:frame="1"/>
-          <w:lang w:eastAsia="en-IN"/>
-        </w:rPr>
-        <w:t>[i</w:t>
+      <w:r>
+        <w:rPr>
+          <w:rFonts w:ascii="Consolas" w:eastAsia="Times New Roman" w:hAnsi="Consolas" w:cs="Courier New"/>
+          <w:color w:val="ABB2BF"/>
+          <w:sz w:val="20"/>
+          <w:szCs w:val="20"/>
+          <w:bdr w:val="none" w:sz="0" w:space="0" w:color="auto" w:frame="1"/>
+          <w:lang w:eastAsia="en-IN"/>
+        </w:rPr>
+        <w:t xml:space="preserve"> dp[i</w:t>
       </w:r>
       <w:r>
         <w:rPr>
@@ -8571,21 +7094,8 @@
           <w:bdr w:val="none" w:sz="0" w:space="0" w:color="auto" w:frame="1"/>
           <w:lang w:eastAsia="en-IN"/>
         </w:rPr>
-        <w:t xml:space="preserve">  </w:t>
-      </w:r>
-      <w:proofErr w:type="spellStart"/>
-      <w:r>
-        <w:rPr>
-          <w:rFonts w:ascii="Consolas" w:eastAsia="Times New Roman" w:hAnsi="Consolas" w:cs="Courier New"/>
-          <w:color w:val="ABB2BF"/>
-          <w:sz w:val="20"/>
-          <w:szCs w:val="20"/>
-          <w:bdr w:val="none" w:sz="0" w:space="0" w:color="auto" w:frame="1"/>
-          <w:lang w:eastAsia="en-IN"/>
-        </w:rPr>
-        <w:t>cout</w:t>
-      </w:r>
-      <w:proofErr w:type="spellEnd"/>
+        <w:t xml:space="preserve">  cout</w:t>
+      </w:r>
       <w:r>
         <w:rPr>
           <w:rFonts w:ascii="Consolas" w:eastAsia="Times New Roman" w:hAnsi="Consolas" w:cs="Courier New"/>
@@ -8597,29 +7107,16 @@
         </w:rPr>
         <w:t>&lt;&lt;</w:t>
       </w:r>
-      <w:proofErr w:type="spellStart"/>
-      <w:r>
-        <w:rPr>
-          <w:rFonts w:ascii="Consolas" w:eastAsia="Times New Roman" w:hAnsi="Consolas" w:cs="Courier New"/>
-          <w:color w:val="ABB2BF"/>
-          <w:sz w:val="20"/>
-          <w:szCs w:val="20"/>
-          <w:bdr w:val="none" w:sz="0" w:space="0" w:color="auto" w:frame="1"/>
-          <w:lang w:eastAsia="en-IN"/>
-        </w:rPr>
-        <w:t>dp</w:t>
-      </w:r>
-      <w:proofErr w:type="spellEnd"/>
-      <w:r>
-        <w:rPr>
-          <w:rFonts w:ascii="Consolas" w:eastAsia="Times New Roman" w:hAnsi="Consolas" w:cs="Courier New"/>
-          <w:color w:val="ABB2BF"/>
-          <w:sz w:val="20"/>
-          <w:szCs w:val="20"/>
-          <w:bdr w:val="none" w:sz="0" w:space="0" w:color="auto" w:frame="1"/>
-          <w:lang w:eastAsia="en-IN"/>
-        </w:rPr>
-        <w:t>[n];</w:t>
+      <w:r>
+        <w:rPr>
+          <w:rFonts w:ascii="Consolas" w:eastAsia="Times New Roman" w:hAnsi="Consolas" w:cs="Courier New"/>
+          <w:color w:val="ABB2BF"/>
+          <w:sz w:val="20"/>
+          <w:szCs w:val="20"/>
+          <w:bdr w:val="none" w:sz="0" w:space="0" w:color="auto" w:frame="1"/>
+          <w:lang w:eastAsia="en-IN"/>
+        </w:rPr>
+        <w:t>dp[n];</w:t>
       </w:r>
     </w:p>
     <w:p>
@@ -8933,7 +7430,33 @@
           <w:lang w:eastAsia="en-IN"/>
         </w:rPr>
         <w:lastRenderedPageBreak/>
-        <w:t>Part 3: Space Optimization</w:t>
+        <w:t xml:space="preserve">Part </w:t>
+      </w:r>
+      <w:r>
+        <w:rPr>
+          <w:rFonts w:ascii="Arial" w:eastAsia="Times New Roman" w:hAnsi="Arial" w:cs="Arial"/>
+          <w:b/>
+          <w:bCs/>
+          <w:color w:val="303030"/>
+          <w:sz w:val="36"/>
+          <w:szCs w:val="36"/>
+          <w:highlight w:val="yellow"/>
+          <w:lang w:eastAsia="en-IN"/>
+        </w:rPr>
+        <w:t>- 4</w:t>
+      </w:r>
+      <w:r>
+        <w:rPr>
+          <w:rFonts w:ascii="Arial" w:eastAsia="Times New Roman" w:hAnsi="Arial" w:cs="Arial"/>
+          <w:b/>
+          <w:bCs/>
+          <w:color w:val="303030"/>
+          <w:sz w:val="36"/>
+          <w:szCs w:val="36"/>
+          <w:highlight w:val="yellow"/>
+          <w:lang w:eastAsia="en-IN"/>
+        </w:rPr>
+        <w:t>: Space Optimization</w:t>
       </w:r>
     </w:p>
     <w:p>
@@ -8971,7 +7494,6 @@
           <w:lang w:eastAsia="en-IN"/>
         </w:rPr>
       </w:pPr>
-      <w:proofErr w:type="spellStart"/>
       <w:r>
         <w:rPr>
           <w:rFonts w:ascii="Arial" w:eastAsia="Times New Roman" w:hAnsi="Arial" w:cs="Arial"/>
@@ -8982,112 +7504,7 @@
           <w:szCs w:val="24"/>
           <w:lang w:eastAsia="en-IN"/>
         </w:rPr>
-        <w:t>dp</w:t>
-      </w:r>
-      <w:proofErr w:type="spellEnd"/>
-      <w:r>
-        <w:rPr>
-          <w:rFonts w:ascii="Arial" w:eastAsia="Times New Roman" w:hAnsi="Arial" w:cs="Arial"/>
-          <w:b/>
-          <w:bCs/>
-          <w:color w:val="303030"/>
-          <w:sz w:val="24"/>
-          <w:szCs w:val="24"/>
-          <w:lang w:eastAsia="en-IN"/>
-        </w:rPr>
-        <w:t>[</w:t>
-      </w:r>
-      <w:proofErr w:type="spellStart"/>
-      <w:r>
-        <w:rPr>
-          <w:rFonts w:ascii="Arial" w:eastAsia="Times New Roman" w:hAnsi="Arial" w:cs="Arial"/>
-          <w:b/>
-          <w:bCs/>
-          <w:color w:val="303030"/>
-          <w:sz w:val="24"/>
-          <w:szCs w:val="24"/>
-          <w:lang w:eastAsia="en-IN"/>
-        </w:rPr>
-        <w:t>i</w:t>
-      </w:r>
-      <w:proofErr w:type="spellEnd"/>
-      <w:r>
-        <w:rPr>
-          <w:rFonts w:ascii="Arial" w:eastAsia="Times New Roman" w:hAnsi="Arial" w:cs="Arial"/>
-          <w:b/>
-          <w:bCs/>
-          <w:color w:val="303030"/>
-          <w:sz w:val="24"/>
-          <w:szCs w:val="24"/>
-          <w:lang w:eastAsia="en-IN"/>
-        </w:rPr>
-        <w:t xml:space="preserve">] </w:t>
-      </w:r>
-      <w:proofErr w:type="gramStart"/>
-      <w:r>
-        <w:rPr>
-          <w:rFonts w:ascii="Arial" w:eastAsia="Times New Roman" w:hAnsi="Arial" w:cs="Arial"/>
-          <w:b/>
-          <w:bCs/>
-          <w:color w:val="303030"/>
-          <w:sz w:val="24"/>
-          <w:szCs w:val="24"/>
-          <w:lang w:eastAsia="en-IN"/>
-        </w:rPr>
-        <w:t xml:space="preserve">=  </w:t>
-      </w:r>
-      <w:proofErr w:type="spellStart"/>
-      <w:r>
-        <w:rPr>
-          <w:rFonts w:ascii="Arial" w:eastAsia="Times New Roman" w:hAnsi="Arial" w:cs="Arial"/>
-          <w:b/>
-          <w:bCs/>
-          <w:color w:val="303030"/>
-          <w:sz w:val="24"/>
-          <w:szCs w:val="24"/>
-          <w:lang w:eastAsia="en-IN"/>
-        </w:rPr>
-        <w:t>dp</w:t>
-      </w:r>
-      <w:proofErr w:type="spellEnd"/>
-      <w:proofErr w:type="gramEnd"/>
-      <w:r>
-        <w:rPr>
-          <w:rFonts w:ascii="Arial" w:eastAsia="Times New Roman" w:hAnsi="Arial" w:cs="Arial"/>
-          <w:b/>
-          <w:bCs/>
-          <w:color w:val="303030"/>
-          <w:sz w:val="24"/>
-          <w:szCs w:val="24"/>
-          <w:lang w:eastAsia="en-IN"/>
-        </w:rPr>
-        <w:t xml:space="preserve">[i-1] + </w:t>
-      </w:r>
-      <w:proofErr w:type="spellStart"/>
-      <w:r>
-        <w:rPr>
-          <w:rFonts w:ascii="Arial" w:eastAsia="Times New Roman" w:hAnsi="Arial" w:cs="Arial"/>
-          <w:b/>
-          <w:bCs/>
-          <w:color w:val="303030"/>
-          <w:sz w:val="24"/>
-          <w:szCs w:val="24"/>
-          <w:lang w:eastAsia="en-IN"/>
-        </w:rPr>
-        <w:t>dp</w:t>
-      </w:r>
-      <w:proofErr w:type="spellEnd"/>
-      <w:r>
-        <w:rPr>
-          <w:rFonts w:ascii="Arial" w:eastAsia="Times New Roman" w:hAnsi="Arial" w:cs="Arial"/>
-          <w:b/>
-          <w:bCs/>
-          <w:color w:val="303030"/>
-          <w:sz w:val="24"/>
-          <w:szCs w:val="24"/>
-          <w:lang w:eastAsia="en-IN"/>
-        </w:rPr>
-        <w:t>[i-2]</w:t>
+        <w:t>dp[i] =  dp[i-1] + dp[i-2]</w:t>
       </w:r>
     </w:p>
     <w:p>
@@ -9110,29 +7527,7 @@
           <w:szCs w:val="24"/>
           <w:lang w:eastAsia="en-IN"/>
         </w:rPr>
-        <w:t xml:space="preserve">we see that for any </w:t>
-      </w:r>
-      <w:proofErr w:type="spellStart"/>
-      <w:r>
-        <w:rPr>
-          <w:rFonts w:ascii="Arial" w:eastAsia="Times New Roman" w:hAnsi="Arial" w:cs="Arial"/>
-          <w:color w:val="303030"/>
-          <w:sz w:val="24"/>
-          <w:szCs w:val="24"/>
-          <w:lang w:eastAsia="en-IN"/>
-        </w:rPr>
-        <w:t>i</w:t>
-      </w:r>
-      <w:proofErr w:type="spellEnd"/>
-      <w:r>
-        <w:rPr>
-          <w:rFonts w:ascii="Arial" w:eastAsia="Times New Roman" w:hAnsi="Arial" w:cs="Arial"/>
-          <w:color w:val="303030"/>
-          <w:sz w:val="24"/>
-          <w:szCs w:val="24"/>
-          <w:lang w:eastAsia="en-IN"/>
-        </w:rPr>
-        <w:t>, we do need only the last two values in the array. So</w:t>
+        <w:t>we see that for any i, we do need only the last two values in the array. So</w:t>
       </w:r>
       <w:r>
         <w:rPr>
@@ -9198,73 +7593,7 @@
           <w:szCs w:val="24"/>
           <w:lang w:eastAsia="en-IN"/>
         </w:rPr>
-        <w:t xml:space="preserve">Let us call </w:t>
-      </w:r>
-      <w:proofErr w:type="spellStart"/>
-      <w:r>
-        <w:rPr>
-          <w:rFonts w:ascii="Arial" w:eastAsia="Times New Roman" w:hAnsi="Arial" w:cs="Arial"/>
-          <w:color w:val="303030"/>
-          <w:sz w:val="24"/>
-          <w:szCs w:val="24"/>
-          <w:lang w:eastAsia="en-IN"/>
-        </w:rPr>
-        <w:t>dp</w:t>
-      </w:r>
-      <w:proofErr w:type="spellEnd"/>
-      <w:r>
-        <w:rPr>
-          <w:rFonts w:ascii="Arial" w:eastAsia="Times New Roman" w:hAnsi="Arial" w:cs="Arial"/>
-          <w:color w:val="303030"/>
-          <w:sz w:val="24"/>
-          <w:szCs w:val="24"/>
-          <w:lang w:eastAsia="en-IN"/>
-        </w:rPr>
-        <w:t xml:space="preserve">[i-1] as </w:t>
-      </w:r>
-      <w:proofErr w:type="spellStart"/>
-      <w:r>
-        <w:rPr>
-          <w:rFonts w:ascii="Arial" w:eastAsia="Times New Roman" w:hAnsi="Arial" w:cs="Arial"/>
-          <w:color w:val="303030"/>
-          <w:sz w:val="24"/>
-          <w:szCs w:val="24"/>
-          <w:lang w:eastAsia="en-IN"/>
-        </w:rPr>
-        <w:t>prev</w:t>
-      </w:r>
-      <w:proofErr w:type="spellEnd"/>
-      <w:r>
-        <w:rPr>
-          <w:rFonts w:ascii="Arial" w:eastAsia="Times New Roman" w:hAnsi="Arial" w:cs="Arial"/>
-          <w:color w:val="303030"/>
-          <w:sz w:val="24"/>
-          <w:szCs w:val="24"/>
-          <w:lang w:eastAsia="en-IN"/>
-        </w:rPr>
-        <w:t xml:space="preserve"> and </w:t>
-      </w:r>
-      <w:proofErr w:type="spellStart"/>
-      <w:r>
-        <w:rPr>
-          <w:rFonts w:ascii="Arial" w:eastAsia="Times New Roman" w:hAnsi="Arial" w:cs="Arial"/>
-          <w:color w:val="303030"/>
-          <w:sz w:val="24"/>
-          <w:szCs w:val="24"/>
-          <w:lang w:eastAsia="en-IN"/>
-        </w:rPr>
-        <w:t>dp</w:t>
-      </w:r>
-      <w:proofErr w:type="spellEnd"/>
-      <w:r>
-        <w:rPr>
-          <w:rFonts w:ascii="Arial" w:eastAsia="Times New Roman" w:hAnsi="Arial" w:cs="Arial"/>
-          <w:color w:val="303030"/>
-          <w:sz w:val="24"/>
-          <w:szCs w:val="24"/>
-          <w:lang w:eastAsia="en-IN"/>
-        </w:rPr>
-        <w:t>[i-2] as prev2. Now understand the following illustration.</w:t>
+        <w:t>Let us call dp[i-1] as prev and dp[i-2] as prev2. Now understand the following illustration.</w:t>
       </w:r>
     </w:p>
     <w:p>
@@ -9362,73 +7691,7 @@
           <w:szCs w:val="24"/>
           <w:lang w:eastAsia="en-IN"/>
         </w:rPr>
-        <w:t xml:space="preserve">Each iteration’s </w:t>
-      </w:r>
-      <w:proofErr w:type="spellStart"/>
-      <w:r>
-        <w:rPr>
-          <w:rFonts w:ascii="Arial" w:eastAsia="Times New Roman" w:hAnsi="Arial" w:cs="Arial"/>
-          <w:color w:val="303030"/>
-          <w:sz w:val="24"/>
-          <w:szCs w:val="24"/>
-          <w:lang w:eastAsia="en-IN"/>
-        </w:rPr>
-        <w:t>cur_i</w:t>
-      </w:r>
-      <w:proofErr w:type="spellEnd"/>
-      <w:r>
-        <w:rPr>
-          <w:rFonts w:ascii="Arial" w:eastAsia="Times New Roman" w:hAnsi="Arial" w:cs="Arial"/>
-          <w:color w:val="303030"/>
-          <w:sz w:val="24"/>
-          <w:szCs w:val="24"/>
-          <w:lang w:eastAsia="en-IN"/>
-        </w:rPr>
-        <w:t xml:space="preserve"> and </w:t>
-      </w:r>
-      <w:proofErr w:type="spellStart"/>
-      <w:r>
-        <w:rPr>
-          <w:rFonts w:ascii="Arial" w:eastAsia="Times New Roman" w:hAnsi="Arial" w:cs="Arial"/>
-          <w:color w:val="303030"/>
-          <w:sz w:val="24"/>
-          <w:szCs w:val="24"/>
-          <w:lang w:eastAsia="en-IN"/>
-        </w:rPr>
-        <w:t>prev</w:t>
-      </w:r>
-      <w:proofErr w:type="spellEnd"/>
-      <w:r>
-        <w:rPr>
-          <w:rFonts w:ascii="Arial" w:eastAsia="Times New Roman" w:hAnsi="Arial" w:cs="Arial"/>
-          <w:color w:val="303030"/>
-          <w:sz w:val="24"/>
-          <w:szCs w:val="24"/>
-          <w:lang w:eastAsia="en-IN"/>
-        </w:rPr>
-        <w:t xml:space="preserve"> becomes the next iteration’s </w:t>
-      </w:r>
-      <w:proofErr w:type="spellStart"/>
-      <w:r>
-        <w:rPr>
-          <w:rFonts w:ascii="Arial" w:eastAsia="Times New Roman" w:hAnsi="Arial" w:cs="Arial"/>
-          <w:color w:val="303030"/>
-          <w:sz w:val="24"/>
-          <w:szCs w:val="24"/>
-          <w:lang w:eastAsia="en-IN"/>
-        </w:rPr>
-        <w:t>prev</w:t>
-      </w:r>
-      <w:proofErr w:type="spellEnd"/>
-      <w:r>
-        <w:rPr>
-          <w:rFonts w:ascii="Arial" w:eastAsia="Times New Roman" w:hAnsi="Arial" w:cs="Arial"/>
-          <w:color w:val="303030"/>
-          <w:sz w:val="24"/>
-          <w:szCs w:val="24"/>
-          <w:lang w:eastAsia="en-IN"/>
-        </w:rPr>
-        <w:t xml:space="preserve"> and prev2 respectively.</w:t>
+        <w:t>Each iteration’s cur_i and prev becomes the next iteration’s prev and prev2 respectively.</w:t>
       </w:r>
     </w:p>
     <w:p>
@@ -9475,51 +7738,7 @@
           <w:szCs w:val="24"/>
           <w:lang w:eastAsia="en-IN"/>
         </w:rPr>
-        <w:t xml:space="preserve"> after calculating </w:t>
-      </w:r>
-      <w:proofErr w:type="spellStart"/>
-      <w:r>
-        <w:rPr>
-          <w:rFonts w:ascii="Arial" w:eastAsia="Times New Roman" w:hAnsi="Arial" w:cs="Arial"/>
-          <w:color w:val="303030"/>
-          <w:sz w:val="24"/>
-          <w:szCs w:val="24"/>
-          <w:lang w:eastAsia="en-IN"/>
-        </w:rPr>
-        <w:t>cur_i</w:t>
-      </w:r>
-      <w:proofErr w:type="spellEnd"/>
-      <w:r>
-        <w:rPr>
-          <w:rFonts w:ascii="Arial" w:eastAsia="Times New Roman" w:hAnsi="Arial" w:cs="Arial"/>
-          <w:color w:val="303030"/>
-          <w:sz w:val="24"/>
-          <w:szCs w:val="24"/>
-          <w:lang w:eastAsia="en-IN"/>
-        </w:rPr>
-        <w:t xml:space="preserve">, if we update </w:t>
-      </w:r>
-      <w:proofErr w:type="spellStart"/>
-      <w:r>
-        <w:rPr>
-          <w:rFonts w:ascii="Arial" w:eastAsia="Times New Roman" w:hAnsi="Arial" w:cs="Arial"/>
-          <w:color w:val="303030"/>
-          <w:sz w:val="24"/>
-          <w:szCs w:val="24"/>
-          <w:lang w:eastAsia="en-IN"/>
-        </w:rPr>
-        <w:t>prev</w:t>
-      </w:r>
-      <w:proofErr w:type="spellEnd"/>
-      <w:r>
-        <w:rPr>
-          <w:rFonts w:ascii="Arial" w:eastAsia="Times New Roman" w:hAnsi="Arial" w:cs="Arial"/>
-          <w:color w:val="303030"/>
-          <w:sz w:val="24"/>
-          <w:szCs w:val="24"/>
-          <w:lang w:eastAsia="en-IN"/>
-        </w:rPr>
-        <w:t xml:space="preserve"> and prev2 according to the next step, we will always get the answer. </w:t>
+        <w:t xml:space="preserve"> after calculating cur_i, if we update prev and prev2 according to the next step, we will always get the answer. </w:t>
       </w:r>
     </w:p>
     <w:p>
@@ -9546,51 +7765,7 @@
           <w:szCs w:val="24"/>
           <w:lang w:eastAsia="en-IN"/>
         </w:rPr>
-        <w:t xml:space="preserve">After the iterative loop has </w:t>
-      </w:r>
-      <w:proofErr w:type="gramStart"/>
-      <w:r>
-        <w:rPr>
-          <w:rFonts w:ascii="Arial" w:eastAsia="Times New Roman" w:hAnsi="Arial" w:cs="Arial"/>
-          <w:color w:val="303030"/>
-          <w:sz w:val="24"/>
-          <w:szCs w:val="24"/>
-          <w:lang w:eastAsia="en-IN"/>
-        </w:rPr>
-        <w:t>end</w:t>
-      </w:r>
-      <w:proofErr w:type="gramEnd"/>
-      <w:r>
-        <w:rPr>
-          <w:rFonts w:ascii="Arial" w:eastAsia="Times New Roman" w:hAnsi="Arial" w:cs="Arial"/>
-          <w:color w:val="303030"/>
-          <w:sz w:val="24"/>
-          <w:szCs w:val="24"/>
-          <w:lang w:eastAsia="en-IN"/>
-        </w:rPr>
-        <w:t xml:space="preserve"> we can simply return </w:t>
-      </w:r>
-      <w:proofErr w:type="spellStart"/>
-      <w:r>
-        <w:rPr>
-          <w:rFonts w:ascii="Arial" w:eastAsia="Times New Roman" w:hAnsi="Arial" w:cs="Arial"/>
-          <w:color w:val="303030"/>
-          <w:sz w:val="24"/>
-          <w:szCs w:val="24"/>
-          <w:lang w:eastAsia="en-IN"/>
-        </w:rPr>
-        <w:t>prev</w:t>
-      </w:r>
-      <w:proofErr w:type="spellEnd"/>
-      <w:r>
-        <w:rPr>
-          <w:rFonts w:ascii="Arial" w:eastAsia="Times New Roman" w:hAnsi="Arial" w:cs="Arial"/>
-          <w:color w:val="303030"/>
-          <w:sz w:val="24"/>
-          <w:szCs w:val="24"/>
-          <w:lang w:eastAsia="en-IN"/>
-        </w:rPr>
-        <w:t xml:space="preserve"> as our answer.</w:t>
+        <w:t>After the iterative loop has end we can simply return prev as our answer.</w:t>
       </w:r>
     </w:p>
     <w:p>
@@ -9724,31 +7899,7 @@
           <w:bdr w:val="none" w:sz="0" w:space="0" w:color="auto" w:frame="1"/>
           <w:lang w:eastAsia="en-IN"/>
         </w:rPr>
-        <w:t>&lt;bits/</w:t>
-      </w:r>
-      <w:proofErr w:type="spellStart"/>
-      <w:r>
-        <w:rPr>
-          <w:rFonts w:ascii="Consolas" w:eastAsia="Times New Roman" w:hAnsi="Consolas" w:cs="Courier New"/>
-          <w:color w:val="98C379"/>
-          <w:sz w:val="20"/>
-          <w:szCs w:val="20"/>
-          <w:bdr w:val="none" w:sz="0" w:space="0" w:color="auto" w:frame="1"/>
-          <w:lang w:eastAsia="en-IN"/>
-        </w:rPr>
-        <w:t>stdc</w:t>
-      </w:r>
-      <w:proofErr w:type="spellEnd"/>
-      <w:r>
-        <w:rPr>
-          <w:rFonts w:ascii="Consolas" w:eastAsia="Times New Roman" w:hAnsi="Consolas" w:cs="Courier New"/>
-          <w:color w:val="98C379"/>
-          <w:sz w:val="20"/>
-          <w:szCs w:val="20"/>
-          <w:bdr w:val="none" w:sz="0" w:space="0" w:color="auto" w:frame="1"/>
-          <w:lang w:eastAsia="en-IN"/>
-        </w:rPr>
-        <w:t>++.h&gt;</w:t>
+        <w:t>&lt;bits/stdc++.h&gt;</w:t>
       </w:r>
     </w:p>
     <w:p>
@@ -9912,7 +8063,6 @@
         </w:rPr>
         <w:t xml:space="preserve"> </w:t>
       </w:r>
-      <w:proofErr w:type="gramStart"/>
       <w:r>
         <w:rPr>
           <w:rFonts w:ascii="Consolas" w:eastAsia="Times New Roman" w:hAnsi="Consolas" w:cs="Courier New"/>
@@ -9933,19 +8083,7 @@
           <w:bdr w:val="none" w:sz="0" w:space="0" w:color="auto" w:frame="1"/>
           <w:lang w:eastAsia="en-IN"/>
         </w:rPr>
-        <w:t>(</w:t>
-      </w:r>
-      <w:proofErr w:type="gramEnd"/>
-      <w:r>
-        <w:rPr>
-          <w:rFonts w:ascii="Consolas" w:eastAsia="Times New Roman" w:hAnsi="Consolas" w:cs="Courier New"/>
-          <w:color w:val="ABB2BF"/>
-          <w:sz w:val="20"/>
-          <w:szCs w:val="20"/>
-          <w:bdr w:val="none" w:sz="0" w:space="0" w:color="auto" w:frame="1"/>
-          <w:lang w:eastAsia="en-IN"/>
-        </w:rPr>
-        <w:t>) {</w:t>
+        <w:t>() {</w:t>
       </w:r>
     </w:p>
     <w:p>
@@ -10198,29 +8336,16 @@
         </w:rPr>
         <w:t xml:space="preserve">, </w:t>
       </w:r>
-      <w:proofErr w:type="spellStart"/>
-      <w:r>
-        <w:rPr>
-          <w:rFonts w:ascii="Consolas" w:eastAsia="Times New Roman" w:hAnsi="Consolas" w:cs="Courier New"/>
-          <w:color w:val="ABB2BF"/>
-          <w:sz w:val="20"/>
-          <w:szCs w:val="20"/>
-          <w:bdr w:val="none" w:sz="0" w:space="0" w:color="auto" w:frame="1"/>
-          <w:lang w:eastAsia="en-IN"/>
-        </w:rPr>
-        <w:t>prev</w:t>
-      </w:r>
-      <w:proofErr w:type="spellEnd"/>
-      <w:r>
-        <w:rPr>
-          <w:rFonts w:ascii="Consolas" w:eastAsia="Times New Roman" w:hAnsi="Consolas" w:cs="Courier New"/>
-          <w:color w:val="ABB2BF"/>
-          <w:sz w:val="20"/>
-          <w:szCs w:val="20"/>
-          <w:bdr w:val="none" w:sz="0" w:space="0" w:color="auto" w:frame="1"/>
-          <w:lang w:eastAsia="en-IN"/>
-        </w:rPr>
-        <w:t xml:space="preserve"> </w:t>
+      <w:r>
+        <w:rPr>
+          <w:rFonts w:ascii="Consolas" w:eastAsia="Times New Roman" w:hAnsi="Consolas" w:cs="Courier New"/>
+          <w:color w:val="ABB2BF"/>
+          <w:sz w:val="20"/>
+          <w:szCs w:val="20"/>
+          <w:bdr w:val="none" w:sz="0" w:space="0" w:color="auto" w:frame="1"/>
+          <w:lang w:eastAsia="en-IN"/>
+        </w:rPr>
+        <w:t xml:space="preserve">prev </w:t>
       </w:r>
       <w:r>
         <w:rPr>
@@ -10352,7 +8477,6 @@
         </w:rPr>
         <w:t xml:space="preserve">  </w:t>
       </w:r>
-      <w:proofErr w:type="gramStart"/>
       <w:r>
         <w:rPr>
           <w:rFonts w:ascii="Consolas" w:eastAsia="Times New Roman" w:hAnsi="Consolas" w:cs="Courier New"/>
@@ -10375,7 +8499,6 @@
         </w:rPr>
         <w:t>(</w:t>
       </w:r>
-      <w:proofErr w:type="gramEnd"/>
       <w:r>
         <w:rPr>
           <w:rFonts w:ascii="Consolas" w:eastAsia="Times New Roman" w:hAnsi="Consolas" w:cs="Courier New"/>
@@ -10396,21 +8519,8 @@
           <w:bdr w:val="none" w:sz="0" w:space="0" w:color="auto" w:frame="1"/>
           <w:lang w:eastAsia="en-IN"/>
         </w:rPr>
-        <w:t xml:space="preserve"> </w:t>
-      </w:r>
-      <w:proofErr w:type="spellStart"/>
-      <w:r>
-        <w:rPr>
-          <w:rFonts w:ascii="Consolas" w:eastAsia="Times New Roman" w:hAnsi="Consolas" w:cs="Courier New"/>
-          <w:color w:val="ABB2BF"/>
-          <w:sz w:val="20"/>
-          <w:szCs w:val="20"/>
-          <w:bdr w:val="none" w:sz="0" w:space="0" w:color="auto" w:frame="1"/>
-          <w:lang w:eastAsia="en-IN"/>
-        </w:rPr>
-        <w:t>i</w:t>
-      </w:r>
-      <w:proofErr w:type="spellEnd"/>
+        <w:t xml:space="preserve"> i</w:t>
+      </w:r>
       <w:r>
         <w:rPr>
           <w:rFonts w:ascii="Consolas" w:eastAsia="Times New Roman" w:hAnsi="Consolas" w:cs="Courier New"/>
@@ -10442,21 +8552,8 @@
           <w:bdr w:val="none" w:sz="0" w:space="0" w:color="auto" w:frame="1"/>
           <w:lang w:eastAsia="en-IN"/>
         </w:rPr>
-        <w:t xml:space="preserve">; </w:t>
-      </w:r>
-      <w:proofErr w:type="spellStart"/>
-      <w:r>
-        <w:rPr>
-          <w:rFonts w:ascii="Consolas" w:eastAsia="Times New Roman" w:hAnsi="Consolas" w:cs="Courier New"/>
-          <w:color w:val="ABB2BF"/>
-          <w:sz w:val="20"/>
-          <w:szCs w:val="20"/>
-          <w:bdr w:val="none" w:sz="0" w:space="0" w:color="auto" w:frame="1"/>
-          <w:lang w:eastAsia="en-IN"/>
-        </w:rPr>
-        <w:t>i</w:t>
-      </w:r>
-      <w:proofErr w:type="spellEnd"/>
+        <w:t>; i</w:t>
+      </w:r>
       <w:r>
         <w:rPr>
           <w:rFonts w:ascii="Consolas" w:eastAsia="Times New Roman" w:hAnsi="Consolas" w:cs="Courier New"/>
@@ -10477,21 +8574,8 @@
           <w:bdr w:val="none" w:sz="0" w:space="0" w:color="auto" w:frame="1"/>
           <w:lang w:eastAsia="en-IN"/>
         </w:rPr>
-        <w:t xml:space="preserve">n; </w:t>
-      </w:r>
-      <w:proofErr w:type="spellStart"/>
-      <w:r>
-        <w:rPr>
-          <w:rFonts w:ascii="Consolas" w:eastAsia="Times New Roman" w:hAnsi="Consolas" w:cs="Courier New"/>
-          <w:color w:val="ABB2BF"/>
-          <w:sz w:val="20"/>
-          <w:szCs w:val="20"/>
-          <w:bdr w:val="none" w:sz="0" w:space="0" w:color="auto" w:frame="1"/>
-          <w:lang w:eastAsia="en-IN"/>
-        </w:rPr>
-        <w:t>i</w:t>
-      </w:r>
-      <w:proofErr w:type="spellEnd"/>
+        <w:t>n; i</w:t>
+      </w:r>
       <w:r>
         <w:rPr>
           <w:rFonts w:ascii="Consolas" w:eastAsia="Times New Roman" w:hAnsi="Consolas" w:cs="Courier New"/>
@@ -10577,31 +8661,7 @@
           <w:bdr w:val="none" w:sz="0" w:space="0" w:color="auto" w:frame="1"/>
           <w:lang w:eastAsia="en-IN"/>
         </w:rPr>
-        <w:t xml:space="preserve"> </w:t>
-      </w:r>
-      <w:proofErr w:type="spellStart"/>
-      <w:r>
-        <w:rPr>
-          <w:rFonts w:ascii="Consolas" w:eastAsia="Times New Roman" w:hAnsi="Consolas" w:cs="Courier New"/>
-          <w:color w:val="ABB2BF"/>
-          <w:sz w:val="20"/>
-          <w:szCs w:val="20"/>
-          <w:bdr w:val="none" w:sz="0" w:space="0" w:color="auto" w:frame="1"/>
-          <w:lang w:eastAsia="en-IN"/>
-        </w:rPr>
-        <w:t>cur_i</w:t>
-      </w:r>
-      <w:proofErr w:type="spellEnd"/>
-      <w:r>
-        <w:rPr>
-          <w:rFonts w:ascii="Consolas" w:eastAsia="Times New Roman" w:hAnsi="Consolas" w:cs="Courier New"/>
-          <w:color w:val="ABB2BF"/>
-          <w:sz w:val="20"/>
-          <w:szCs w:val="20"/>
-          <w:bdr w:val="none" w:sz="0" w:space="0" w:color="auto" w:frame="1"/>
-          <w:lang w:eastAsia="en-IN"/>
-        </w:rPr>
-        <w:t xml:space="preserve"> </w:t>
+        <w:t xml:space="preserve"> cur_i </w:t>
       </w:r>
       <w:r>
         <w:rPr>
@@ -10645,31 +8705,7 @@
           <w:bdr w:val="none" w:sz="0" w:space="0" w:color="auto" w:frame="1"/>
           <w:lang w:eastAsia="en-IN"/>
         </w:rPr>
-        <w:t xml:space="preserve"> </w:t>
-      </w:r>
-      <w:proofErr w:type="spellStart"/>
-      <w:r>
-        <w:rPr>
-          <w:rFonts w:ascii="Consolas" w:eastAsia="Times New Roman" w:hAnsi="Consolas" w:cs="Courier New"/>
-          <w:color w:val="ABB2BF"/>
-          <w:sz w:val="20"/>
-          <w:szCs w:val="20"/>
-          <w:bdr w:val="none" w:sz="0" w:space="0" w:color="auto" w:frame="1"/>
-          <w:lang w:eastAsia="en-IN"/>
-        </w:rPr>
-        <w:t>prev</w:t>
-      </w:r>
-      <w:proofErr w:type="spellEnd"/>
-      <w:r>
-        <w:rPr>
-          <w:rFonts w:ascii="Consolas" w:eastAsia="Times New Roman" w:hAnsi="Consolas" w:cs="Courier New"/>
-          <w:color w:val="ABB2BF"/>
-          <w:sz w:val="20"/>
-          <w:szCs w:val="20"/>
-          <w:bdr w:val="none" w:sz="0" w:space="0" w:color="auto" w:frame="1"/>
-          <w:lang w:eastAsia="en-IN"/>
-        </w:rPr>
-        <w:t>;</w:t>
+        <w:t xml:space="preserve"> prev;</w:t>
       </w:r>
     </w:p>
     <w:p>
@@ -10734,31 +8770,7 @@
           <w:bdr w:val="none" w:sz="0" w:space="0" w:color="auto" w:frame="1"/>
           <w:lang w:eastAsia="en-IN"/>
         </w:rPr>
-        <w:t xml:space="preserve"> </w:t>
-      </w:r>
-      <w:proofErr w:type="spellStart"/>
-      <w:r>
-        <w:rPr>
-          <w:rFonts w:ascii="Consolas" w:eastAsia="Times New Roman" w:hAnsi="Consolas" w:cs="Courier New"/>
-          <w:color w:val="ABB2BF"/>
-          <w:sz w:val="20"/>
-          <w:szCs w:val="20"/>
-          <w:bdr w:val="none" w:sz="0" w:space="0" w:color="auto" w:frame="1"/>
-          <w:lang w:eastAsia="en-IN"/>
-        </w:rPr>
-        <w:t>prev</w:t>
-      </w:r>
-      <w:proofErr w:type="spellEnd"/>
-      <w:r>
-        <w:rPr>
-          <w:rFonts w:ascii="Consolas" w:eastAsia="Times New Roman" w:hAnsi="Consolas" w:cs="Courier New"/>
-          <w:color w:val="ABB2BF"/>
-          <w:sz w:val="20"/>
-          <w:szCs w:val="20"/>
-          <w:bdr w:val="none" w:sz="0" w:space="0" w:color="auto" w:frame="1"/>
-          <w:lang w:eastAsia="en-IN"/>
-        </w:rPr>
-        <w:t>;</w:t>
+        <w:t xml:space="preserve"> prev;</w:t>
       </w:r>
     </w:p>
     <w:p>
@@ -10801,21 +8813,8 @@
           <w:bdr w:val="none" w:sz="0" w:space="0" w:color="auto" w:frame="1"/>
           <w:lang w:eastAsia="en-IN"/>
         </w:rPr>
-        <w:t xml:space="preserve">      </w:t>
-      </w:r>
-      <w:proofErr w:type="spellStart"/>
-      <w:r>
-        <w:rPr>
-          <w:rFonts w:ascii="Consolas" w:eastAsia="Times New Roman" w:hAnsi="Consolas" w:cs="Courier New"/>
-          <w:color w:val="ABB2BF"/>
-          <w:sz w:val="20"/>
-          <w:szCs w:val="20"/>
-          <w:bdr w:val="none" w:sz="0" w:space="0" w:color="auto" w:frame="1"/>
-          <w:lang w:eastAsia="en-IN"/>
-        </w:rPr>
-        <w:t>prev</w:t>
-      </w:r>
-      <w:proofErr w:type="spellEnd"/>
+        <w:t xml:space="preserve">      prev</w:t>
+      </w:r>
       <w:r>
         <w:rPr>
           <w:rFonts w:ascii="Consolas" w:eastAsia="Times New Roman" w:hAnsi="Consolas" w:cs="Courier New"/>
@@ -10836,31 +8835,7 @@
           <w:bdr w:val="none" w:sz="0" w:space="0" w:color="auto" w:frame="1"/>
           <w:lang w:eastAsia="en-IN"/>
         </w:rPr>
-        <w:t xml:space="preserve"> </w:t>
-      </w:r>
-      <w:proofErr w:type="spellStart"/>
-      <w:r>
-        <w:rPr>
-          <w:rFonts w:ascii="Consolas" w:eastAsia="Times New Roman" w:hAnsi="Consolas" w:cs="Courier New"/>
-          <w:color w:val="ABB2BF"/>
-          <w:sz w:val="20"/>
-          <w:szCs w:val="20"/>
-          <w:bdr w:val="none" w:sz="0" w:space="0" w:color="auto" w:frame="1"/>
-          <w:lang w:eastAsia="en-IN"/>
-        </w:rPr>
-        <w:t>cur_i</w:t>
-      </w:r>
-      <w:proofErr w:type="spellEnd"/>
-      <w:r>
-        <w:rPr>
-          <w:rFonts w:ascii="Consolas" w:eastAsia="Times New Roman" w:hAnsi="Consolas" w:cs="Courier New"/>
-          <w:color w:val="ABB2BF"/>
-          <w:sz w:val="20"/>
-          <w:szCs w:val="20"/>
-          <w:bdr w:val="none" w:sz="0" w:space="0" w:color="auto" w:frame="1"/>
-          <w:lang w:eastAsia="en-IN"/>
-        </w:rPr>
-        <w:t>;</w:t>
+        <w:t xml:space="preserve"> cur_i;</w:t>
       </w:r>
     </w:p>
     <w:p>
@@ -10946,21 +8921,8 @@
           <w:bdr w:val="none" w:sz="0" w:space="0" w:color="auto" w:frame="1"/>
           <w:lang w:eastAsia="en-IN"/>
         </w:rPr>
-        <w:t xml:space="preserve">  </w:t>
-      </w:r>
-      <w:proofErr w:type="spellStart"/>
-      <w:r>
-        <w:rPr>
-          <w:rFonts w:ascii="Consolas" w:eastAsia="Times New Roman" w:hAnsi="Consolas" w:cs="Courier New"/>
-          <w:color w:val="ABB2BF"/>
-          <w:sz w:val="20"/>
-          <w:szCs w:val="20"/>
-          <w:bdr w:val="none" w:sz="0" w:space="0" w:color="auto" w:frame="1"/>
-          <w:lang w:eastAsia="en-IN"/>
-        </w:rPr>
-        <w:t>cout</w:t>
-      </w:r>
-      <w:proofErr w:type="spellEnd"/>
+        <w:t xml:space="preserve">  cout</w:t>
+      </w:r>
       <w:r>
         <w:rPr>
           <w:rFonts w:ascii="Consolas" w:eastAsia="Times New Roman" w:hAnsi="Consolas" w:cs="Courier New"/>
@@ -10972,29 +8934,16 @@
         </w:rPr>
         <w:t>&lt;&lt;</w:t>
       </w:r>
-      <w:proofErr w:type="spellStart"/>
-      <w:r>
-        <w:rPr>
-          <w:rFonts w:ascii="Consolas" w:eastAsia="Times New Roman" w:hAnsi="Consolas" w:cs="Courier New"/>
-          <w:color w:val="ABB2BF"/>
-          <w:sz w:val="20"/>
-          <w:szCs w:val="20"/>
-          <w:bdr w:val="none" w:sz="0" w:space="0" w:color="auto" w:frame="1"/>
-          <w:lang w:eastAsia="en-IN"/>
-        </w:rPr>
-        <w:t>prev</w:t>
-      </w:r>
-      <w:proofErr w:type="spellEnd"/>
-      <w:r>
-        <w:rPr>
-          <w:rFonts w:ascii="Consolas" w:eastAsia="Times New Roman" w:hAnsi="Consolas" w:cs="Courier New"/>
-          <w:color w:val="ABB2BF"/>
-          <w:sz w:val="20"/>
-          <w:szCs w:val="20"/>
-          <w:bdr w:val="none" w:sz="0" w:space="0" w:color="auto" w:frame="1"/>
-          <w:lang w:eastAsia="en-IN"/>
-        </w:rPr>
-        <w:t>;</w:t>
+      <w:r>
+        <w:rPr>
+          <w:rFonts w:ascii="Consolas" w:eastAsia="Times New Roman" w:hAnsi="Consolas" w:cs="Courier New"/>
+          <w:color w:val="ABB2BF"/>
+          <w:sz w:val="20"/>
+          <w:szCs w:val="20"/>
+          <w:bdr w:val="none" w:sz="0" w:space="0" w:color="auto" w:frame="1"/>
+          <w:lang w:eastAsia="en-IN"/>
+        </w:rPr>
+        <w:t>prev;</w:t>
       </w:r>
     </w:p>
     <w:p>
@@ -11264,33 +9213,7 @@
           <w:szCs w:val="24"/>
           <w:lang w:eastAsia="en-IN"/>
         </w:rPr>
-        <w:t xml:space="preserve">Space Complexity: </w:t>
-      </w:r>
-      <w:proofErr w:type="gramStart"/>
-      <w:r>
-        <w:rPr>
-          <w:rFonts w:ascii="Arial" w:eastAsia="Times New Roman" w:hAnsi="Arial" w:cs="Arial"/>
-          <w:b/>
-          <w:bCs/>
-          <w:color w:val="303030"/>
-          <w:sz w:val="24"/>
-          <w:szCs w:val="24"/>
-          <w:lang w:eastAsia="en-IN"/>
-        </w:rPr>
-        <w:t>O(</w:t>
-      </w:r>
-      <w:proofErr w:type="gramEnd"/>
-      <w:r>
-        <w:rPr>
-          <w:rFonts w:ascii="Arial" w:eastAsia="Times New Roman" w:hAnsi="Arial" w:cs="Arial"/>
-          <w:b/>
-          <w:bCs/>
-          <w:color w:val="303030"/>
-          <w:sz w:val="24"/>
-          <w:szCs w:val="24"/>
-          <w:lang w:eastAsia="en-IN"/>
-        </w:rPr>
-        <w:t>1)</w:t>
+        <w:t>Space Complexity: O(1)</w:t>
       </w:r>
     </w:p>
     <w:p>

</xml_diff>